<commit_message>
news wijzigen en verwijderen (Op dit moment kunnen alle users dat nog)
</commit_message>
<xml_diff>
--- a/Overige taken lijst.docx
+++ b/Overige taken lijst.docx
@@ -1249,126 +1249,129 @@
             <w:pPr>
               <w:pStyle w:val="Geenafstand"/>
             </w:pPr>
-          </w:p>
-        </w:tc>
-        <w:tc>
-          <w:tcPr>
-            <w:tcW w:w="5529" w:type="dxa"/>
-          </w:tcPr>
-          <w:p>
-            <w:pPr>
-              <w:pStyle w:val="Geenafstand"/>
-            </w:pPr>
-            <w:r>
-              <w:t>Zoeken bij users beheren</w:t>
-            </w:r>
-          </w:p>
-        </w:tc>
-        <w:tc>
-          <w:tcPr>
-            <w:tcW w:w="3084" w:type="dxa"/>
-          </w:tcPr>
-          <w:p>
-            <w:pPr>
-              <w:pStyle w:val="Geenafstand"/>
-            </w:pPr>
-          </w:p>
-        </w:tc>
-      </w:tr>
-      <w:tr>
-        <w:tc>
-          <w:tcPr>
-            <w:tcW w:w="675" w:type="dxa"/>
-          </w:tcPr>
-          <w:p>
-            <w:pPr>
-              <w:pStyle w:val="Geenafstand"/>
-            </w:pPr>
-          </w:p>
-        </w:tc>
-        <w:tc>
-          <w:tcPr>
-            <w:tcW w:w="5529" w:type="dxa"/>
-          </w:tcPr>
-          <w:p>
-            <w:pPr>
-              <w:pStyle w:val="Geenafstand"/>
-            </w:pPr>
-          </w:p>
-        </w:tc>
-        <w:tc>
-          <w:tcPr>
-            <w:tcW w:w="3084" w:type="dxa"/>
-          </w:tcPr>
-          <w:p>
-            <w:pPr>
-              <w:pStyle w:val="Geenafstand"/>
-            </w:pPr>
-          </w:p>
-        </w:tc>
-      </w:tr>
-      <w:tr>
-        <w:tc>
-          <w:tcPr>
-            <w:tcW w:w="675" w:type="dxa"/>
-          </w:tcPr>
-          <w:p>
-            <w:pPr>
-              <w:pStyle w:val="Geenafstand"/>
-            </w:pPr>
-          </w:p>
-        </w:tc>
-        <w:tc>
-          <w:tcPr>
-            <w:tcW w:w="5529" w:type="dxa"/>
-          </w:tcPr>
-          <w:p>
-            <w:pPr>
-              <w:pStyle w:val="Geenafstand"/>
-            </w:pPr>
-            <w:r>
-              <w:t>Gebruikers</w:t>
-            </w:r>
-            <w:r>
-              <w:t>ove</w:t>
-            </w:r>
-            <w:r>
-              <w:t>rzichtje welke topics hij heeft</w:t>
-            </w:r>
-          </w:p>
-        </w:tc>
-        <w:tc>
-          <w:tcPr>
-            <w:tcW w:w="3084" w:type="dxa"/>
-          </w:tcPr>
-          <w:p>
-            <w:pPr>
-              <w:pStyle w:val="Geenafstand"/>
-            </w:pPr>
-          </w:p>
-        </w:tc>
-      </w:tr>
-      <w:tr>
-        <w:tc>
-          <w:tcPr>
-            <w:tcW w:w="675" w:type="dxa"/>
-          </w:tcPr>
-          <w:p>
-            <w:pPr>
-              <w:pStyle w:val="Geenafstand"/>
-            </w:pPr>
-          </w:p>
-        </w:tc>
-        <w:tc>
-          <w:tcPr>
-            <w:tcW w:w="5529" w:type="dxa"/>
-          </w:tcPr>
-          <w:p>
-            <w:pPr>
-              <w:pStyle w:val="Geenafstand"/>
-            </w:pPr>
+            <w:r>
+              <w:t>X</w:t>
+            </w:r>
             <w:bookmarkStart w:id="0" w:name="_GoBack"/>
             <w:bookmarkEnd w:id="0"/>
+          </w:p>
+        </w:tc>
+        <w:tc>
+          <w:tcPr>
+            <w:tcW w:w="5529" w:type="dxa"/>
+          </w:tcPr>
+          <w:p>
+            <w:pPr>
+              <w:pStyle w:val="Geenafstand"/>
+            </w:pPr>
+            <w:r>
+              <w:t>Zoeken bij users beheren</w:t>
+            </w:r>
+          </w:p>
+        </w:tc>
+        <w:tc>
+          <w:tcPr>
+            <w:tcW w:w="3084" w:type="dxa"/>
+          </w:tcPr>
+          <w:p>
+            <w:pPr>
+              <w:pStyle w:val="Geenafstand"/>
+            </w:pPr>
+          </w:p>
+        </w:tc>
+      </w:tr>
+      <w:tr>
+        <w:tc>
+          <w:tcPr>
+            <w:tcW w:w="675" w:type="dxa"/>
+          </w:tcPr>
+          <w:p>
+            <w:pPr>
+              <w:pStyle w:val="Geenafstand"/>
+            </w:pPr>
+          </w:p>
+        </w:tc>
+        <w:tc>
+          <w:tcPr>
+            <w:tcW w:w="5529" w:type="dxa"/>
+          </w:tcPr>
+          <w:p>
+            <w:pPr>
+              <w:pStyle w:val="Geenafstand"/>
+            </w:pPr>
+          </w:p>
+        </w:tc>
+        <w:tc>
+          <w:tcPr>
+            <w:tcW w:w="3084" w:type="dxa"/>
+          </w:tcPr>
+          <w:p>
+            <w:pPr>
+              <w:pStyle w:val="Geenafstand"/>
+            </w:pPr>
+          </w:p>
+        </w:tc>
+      </w:tr>
+      <w:tr>
+        <w:tc>
+          <w:tcPr>
+            <w:tcW w:w="675" w:type="dxa"/>
+          </w:tcPr>
+          <w:p>
+            <w:pPr>
+              <w:pStyle w:val="Geenafstand"/>
+            </w:pPr>
+          </w:p>
+        </w:tc>
+        <w:tc>
+          <w:tcPr>
+            <w:tcW w:w="5529" w:type="dxa"/>
+          </w:tcPr>
+          <w:p>
+            <w:pPr>
+              <w:pStyle w:val="Geenafstand"/>
+            </w:pPr>
+            <w:r>
+              <w:t>Gebruikers</w:t>
+            </w:r>
+            <w:r>
+              <w:t>ove</w:t>
+            </w:r>
+            <w:r>
+              <w:t>rzichtje welke topics hij heeft</w:t>
+            </w:r>
+          </w:p>
+        </w:tc>
+        <w:tc>
+          <w:tcPr>
+            <w:tcW w:w="3084" w:type="dxa"/>
+          </w:tcPr>
+          <w:p>
+            <w:pPr>
+              <w:pStyle w:val="Geenafstand"/>
+            </w:pPr>
+          </w:p>
+        </w:tc>
+      </w:tr>
+      <w:tr>
+        <w:tc>
+          <w:tcPr>
+            <w:tcW w:w="675" w:type="dxa"/>
+          </w:tcPr>
+          <w:p>
+            <w:pPr>
+              <w:pStyle w:val="Geenafstand"/>
+            </w:pPr>
+          </w:p>
+        </w:tc>
+        <w:tc>
+          <w:tcPr>
+            <w:tcW w:w="5529" w:type="dxa"/>
+          </w:tcPr>
+          <w:p>
+            <w:pPr>
+              <w:pStyle w:val="Geenafstand"/>
+            </w:pPr>
             <w:r>
               <w:t>Gebruiker</w:t>
             </w:r>

</xml_diff>

<commit_message>
Replies wijzigen (Alle gebruikers kunnen dit nog)
</commit_message>
<xml_diff>
--- a/Overige taken lijst.docx
+++ b/Overige taken lijst.docx
@@ -445,6 +445,9 @@
             <w:pPr>
               <w:pStyle w:val="Geenafstand"/>
             </w:pPr>
+            <w:r>
+              <w:t>Alle users kunnen dit nog</w:t>
+            </w:r>
           </w:p>
         </w:tc>
       </w:tr>
@@ -480,6 +483,9 @@
             <w:pPr>
               <w:pStyle w:val="Geenafstand"/>
             </w:pPr>
+            <w:r>
+              <w:t>Alle users kunnen dit nog</w:t>
+            </w:r>
           </w:p>
         </w:tc>
       </w:tr>
@@ -547,6 +553,9 @@
             <w:pPr>
               <w:pStyle w:val="Geenafstand"/>
             </w:pPr>
+            <w:r>
+              <w:t>Alle users kunnen dit nog</w:t>
+            </w:r>
           </w:p>
         </w:tc>
       </w:tr>
@@ -652,608 +661,611 @@
             <w:pPr>
               <w:pStyle w:val="Geenafstand"/>
             </w:pPr>
-          </w:p>
-        </w:tc>
-      </w:tr>
-      <w:tr>
-        <w:tc>
-          <w:tcPr>
-            <w:tcW w:w="675" w:type="dxa"/>
-          </w:tcPr>
-          <w:p>
-            <w:pPr>
-              <w:pStyle w:val="Geenafstand"/>
-            </w:pPr>
-          </w:p>
-        </w:tc>
-        <w:tc>
-          <w:tcPr>
-            <w:tcW w:w="5529" w:type="dxa"/>
-          </w:tcPr>
-          <w:p>
-            <w:pPr>
-              <w:pStyle w:val="Geenafstand"/>
-            </w:pPr>
-            <w:r>
-              <w:t>Moderator reply verwijderen</w:t>
-            </w:r>
-          </w:p>
-        </w:tc>
-        <w:tc>
-          <w:tcPr>
-            <w:tcW w:w="3084" w:type="dxa"/>
-          </w:tcPr>
-          <w:p>
-            <w:pPr>
-              <w:pStyle w:val="Geenafstand"/>
-            </w:pPr>
-          </w:p>
-        </w:tc>
-      </w:tr>
-      <w:tr>
-        <w:tc>
-          <w:tcPr>
-            <w:tcW w:w="675" w:type="dxa"/>
-          </w:tcPr>
-          <w:p>
-            <w:pPr>
-              <w:pStyle w:val="Geenafstand"/>
-            </w:pPr>
-          </w:p>
-        </w:tc>
-        <w:tc>
-          <w:tcPr>
-            <w:tcW w:w="5529" w:type="dxa"/>
-          </w:tcPr>
-          <w:p>
-            <w:pPr>
-              <w:pStyle w:val="Geenafstand"/>
-            </w:pPr>
-          </w:p>
-        </w:tc>
-        <w:tc>
-          <w:tcPr>
-            <w:tcW w:w="3084" w:type="dxa"/>
-          </w:tcPr>
-          <w:p>
-            <w:pPr>
-              <w:pStyle w:val="Geenafstand"/>
-            </w:pPr>
-          </w:p>
-        </w:tc>
-      </w:tr>
-      <w:tr>
-        <w:tc>
-          <w:tcPr>
-            <w:tcW w:w="675" w:type="dxa"/>
-          </w:tcPr>
-          <w:p>
-            <w:pPr>
-              <w:pStyle w:val="Geenafstand"/>
-            </w:pPr>
-          </w:p>
-        </w:tc>
-        <w:tc>
-          <w:tcPr>
-            <w:tcW w:w="5529" w:type="dxa"/>
-          </w:tcPr>
-          <w:p>
-            <w:pPr>
-              <w:pStyle w:val="Geenafstand"/>
-            </w:pPr>
-            <w:r>
-              <w:t>Gebruiker blokkeren</w:t>
-            </w:r>
-          </w:p>
-        </w:tc>
-        <w:tc>
-          <w:tcPr>
-            <w:tcW w:w="3084" w:type="dxa"/>
-          </w:tcPr>
-          <w:p>
-            <w:pPr>
-              <w:pStyle w:val="Geenafstand"/>
-            </w:pPr>
-          </w:p>
-        </w:tc>
-      </w:tr>
-      <w:tr>
-        <w:tc>
-          <w:tcPr>
-            <w:tcW w:w="675" w:type="dxa"/>
-          </w:tcPr>
-          <w:p>
-            <w:pPr>
-              <w:pStyle w:val="Geenafstand"/>
-            </w:pPr>
-          </w:p>
-        </w:tc>
-        <w:tc>
-          <w:tcPr>
-            <w:tcW w:w="5529" w:type="dxa"/>
-          </w:tcPr>
-          <w:p>
-            <w:pPr>
-              <w:pStyle w:val="Geenafstand"/>
-            </w:pPr>
-          </w:p>
-        </w:tc>
-        <w:tc>
-          <w:tcPr>
-            <w:tcW w:w="3084" w:type="dxa"/>
-          </w:tcPr>
-          <w:p>
-            <w:pPr>
-              <w:pStyle w:val="Geenafstand"/>
-            </w:pPr>
-          </w:p>
-        </w:tc>
-      </w:tr>
-      <w:tr>
-        <w:tc>
-          <w:tcPr>
-            <w:tcW w:w="675" w:type="dxa"/>
-          </w:tcPr>
-          <w:p>
-            <w:pPr>
-              <w:pStyle w:val="Geenafstand"/>
-            </w:pPr>
-          </w:p>
-        </w:tc>
-        <w:tc>
-          <w:tcPr>
-            <w:tcW w:w="5529" w:type="dxa"/>
-          </w:tcPr>
-          <w:p>
-            <w:pPr>
-              <w:pStyle w:val="Geenafstand"/>
-            </w:pPr>
-            <w:r>
-              <w:t>Eigen topic sluiten</w:t>
-            </w:r>
-          </w:p>
-        </w:tc>
-        <w:tc>
-          <w:tcPr>
-            <w:tcW w:w="3084" w:type="dxa"/>
-          </w:tcPr>
-          <w:p>
-            <w:pPr>
-              <w:pStyle w:val="Geenafstand"/>
-            </w:pPr>
-          </w:p>
-        </w:tc>
-      </w:tr>
-      <w:tr>
-        <w:tc>
-          <w:tcPr>
-            <w:tcW w:w="675" w:type="dxa"/>
-          </w:tcPr>
-          <w:p>
-            <w:pPr>
-              <w:pStyle w:val="Geenafstand"/>
-            </w:pPr>
-          </w:p>
-        </w:tc>
-        <w:tc>
-          <w:tcPr>
-            <w:tcW w:w="5529" w:type="dxa"/>
-          </w:tcPr>
-          <w:p>
-            <w:pPr>
-              <w:pStyle w:val="Geenafstand"/>
-            </w:pPr>
-            <w:r>
-              <w:t>Moderator topic sluiten</w:t>
-            </w:r>
-          </w:p>
-        </w:tc>
-        <w:tc>
-          <w:tcPr>
-            <w:tcW w:w="3084" w:type="dxa"/>
-          </w:tcPr>
-          <w:p>
-            <w:pPr>
-              <w:pStyle w:val="Geenafstand"/>
-            </w:pPr>
-          </w:p>
-        </w:tc>
-      </w:tr>
-      <w:tr>
-        <w:tc>
-          <w:tcPr>
-            <w:tcW w:w="675" w:type="dxa"/>
-          </w:tcPr>
-          <w:p>
-            <w:pPr>
-              <w:pStyle w:val="Geenafstand"/>
-            </w:pPr>
-          </w:p>
-        </w:tc>
-        <w:tc>
-          <w:tcPr>
-            <w:tcW w:w="5529" w:type="dxa"/>
-          </w:tcPr>
-          <w:p>
-            <w:pPr>
-              <w:pStyle w:val="Geenafstand"/>
-            </w:pPr>
-          </w:p>
-        </w:tc>
-        <w:tc>
-          <w:tcPr>
-            <w:tcW w:w="3084" w:type="dxa"/>
-          </w:tcPr>
-          <w:p>
-            <w:pPr>
-              <w:pStyle w:val="Geenafstand"/>
-            </w:pPr>
-          </w:p>
-        </w:tc>
-      </w:tr>
-      <w:tr>
-        <w:tc>
-          <w:tcPr>
-            <w:tcW w:w="675" w:type="dxa"/>
-          </w:tcPr>
-          <w:p>
-            <w:pPr>
-              <w:pStyle w:val="Geenafstand"/>
-            </w:pPr>
-            <w:r>
-              <w:t>X</w:t>
-            </w:r>
-          </w:p>
-        </w:tc>
-        <w:tc>
-          <w:tcPr>
-            <w:tcW w:w="5529" w:type="dxa"/>
-          </w:tcPr>
-          <w:p>
-            <w:pPr>
-              <w:pStyle w:val="Geenafstand"/>
-            </w:pPr>
-            <w:r>
-              <w:t>Aangeven of topic open of gesloten is</w:t>
-            </w:r>
-          </w:p>
-        </w:tc>
-        <w:tc>
-          <w:tcPr>
-            <w:tcW w:w="3084" w:type="dxa"/>
-          </w:tcPr>
-          <w:p>
-            <w:pPr>
-              <w:pStyle w:val="Geenafstand"/>
-            </w:pPr>
-          </w:p>
-        </w:tc>
-      </w:tr>
-      <w:tr>
-        <w:tc>
-          <w:tcPr>
-            <w:tcW w:w="675" w:type="dxa"/>
-          </w:tcPr>
-          <w:p>
-            <w:pPr>
-              <w:pStyle w:val="Geenafstand"/>
-            </w:pPr>
-          </w:p>
-        </w:tc>
-        <w:tc>
-          <w:tcPr>
-            <w:tcW w:w="5529" w:type="dxa"/>
-          </w:tcPr>
-          <w:p>
-            <w:pPr>
-              <w:pStyle w:val="Geenafstand"/>
-            </w:pPr>
-          </w:p>
-        </w:tc>
-        <w:tc>
-          <w:tcPr>
-            <w:tcW w:w="3084" w:type="dxa"/>
-          </w:tcPr>
-          <w:p>
-            <w:pPr>
-              <w:pStyle w:val="Geenafstand"/>
-            </w:pPr>
-          </w:p>
-        </w:tc>
-      </w:tr>
-      <w:tr>
-        <w:tc>
-          <w:tcPr>
-            <w:tcW w:w="675" w:type="dxa"/>
-          </w:tcPr>
-          <w:p>
-            <w:pPr>
-              <w:pStyle w:val="Geenafstand"/>
-            </w:pPr>
-          </w:p>
-        </w:tc>
-        <w:tc>
-          <w:tcPr>
-            <w:tcW w:w="5529" w:type="dxa"/>
-          </w:tcPr>
-          <w:p>
-            <w:pPr>
-              <w:pStyle w:val="Geenafstand"/>
-            </w:pPr>
-            <w:r>
-              <w:t>Eigen topic verwijderen</w:t>
-            </w:r>
-          </w:p>
-        </w:tc>
-        <w:tc>
-          <w:tcPr>
-            <w:tcW w:w="3084" w:type="dxa"/>
-          </w:tcPr>
-          <w:p>
-            <w:pPr>
-              <w:pStyle w:val="Geenafstand"/>
-            </w:pPr>
-          </w:p>
-        </w:tc>
-      </w:tr>
-      <w:tr>
-        <w:tc>
-          <w:tcPr>
-            <w:tcW w:w="675" w:type="dxa"/>
-          </w:tcPr>
-          <w:p>
-            <w:pPr>
-              <w:pStyle w:val="Geenafstand"/>
-            </w:pPr>
-          </w:p>
-        </w:tc>
-        <w:tc>
-          <w:tcPr>
-            <w:tcW w:w="5529" w:type="dxa"/>
-          </w:tcPr>
-          <w:p>
-            <w:pPr>
-              <w:pStyle w:val="Geenafstand"/>
-            </w:pPr>
-            <w:r>
-              <w:t>Moderator topic verwijderen</w:t>
-            </w:r>
-          </w:p>
-        </w:tc>
-        <w:tc>
-          <w:tcPr>
-            <w:tcW w:w="3084" w:type="dxa"/>
-          </w:tcPr>
-          <w:p>
-            <w:pPr>
-              <w:pStyle w:val="Geenafstand"/>
-            </w:pPr>
-          </w:p>
-        </w:tc>
-      </w:tr>
-      <w:tr>
-        <w:tc>
-          <w:tcPr>
-            <w:tcW w:w="675" w:type="dxa"/>
-          </w:tcPr>
-          <w:p>
-            <w:pPr>
-              <w:pStyle w:val="Geenafstand"/>
-            </w:pPr>
-          </w:p>
-        </w:tc>
-        <w:tc>
-          <w:tcPr>
-            <w:tcW w:w="5529" w:type="dxa"/>
-          </w:tcPr>
-          <w:p>
-            <w:pPr>
-              <w:pStyle w:val="Geenafstand"/>
-            </w:pPr>
-          </w:p>
-        </w:tc>
-        <w:tc>
-          <w:tcPr>
-            <w:tcW w:w="3084" w:type="dxa"/>
-          </w:tcPr>
-          <w:p>
-            <w:pPr>
-              <w:pStyle w:val="Geenafstand"/>
-            </w:pPr>
-          </w:p>
-        </w:tc>
-      </w:tr>
-      <w:tr>
-        <w:tc>
-          <w:tcPr>
-            <w:tcW w:w="675" w:type="dxa"/>
-          </w:tcPr>
-          <w:p>
-            <w:pPr>
-              <w:pStyle w:val="Geenafstand"/>
-            </w:pPr>
-          </w:p>
-        </w:tc>
-        <w:tc>
-          <w:tcPr>
-            <w:tcW w:w="5529" w:type="dxa"/>
-          </w:tcPr>
-          <w:p>
-            <w:pPr>
-              <w:pStyle w:val="Geenafstand"/>
-            </w:pPr>
-            <w:r>
-              <w:t>Te lange reply lijst -&gt; meerdere pagina's</w:t>
-            </w:r>
-          </w:p>
-        </w:tc>
-        <w:tc>
-          <w:tcPr>
-            <w:tcW w:w="3084" w:type="dxa"/>
-          </w:tcPr>
-          <w:p>
-            <w:pPr>
-              <w:pStyle w:val="Geenafstand"/>
-            </w:pPr>
-          </w:p>
-        </w:tc>
-      </w:tr>
-      <w:tr>
-        <w:tc>
-          <w:tcPr>
-            <w:tcW w:w="675" w:type="dxa"/>
-          </w:tcPr>
-          <w:p>
-            <w:pPr>
-              <w:pStyle w:val="Geenafstand"/>
-            </w:pPr>
-          </w:p>
-        </w:tc>
-        <w:tc>
-          <w:tcPr>
-            <w:tcW w:w="5529" w:type="dxa"/>
-          </w:tcPr>
-          <w:p>
-            <w:pPr>
-              <w:pStyle w:val="Geenafstand"/>
-            </w:pPr>
-            <w:r>
-              <w:t xml:space="preserve">Te lange </w:t>
-            </w:r>
-            <w:proofErr w:type="spellStart"/>
-            <w:r>
-              <w:t>news</w:t>
-            </w:r>
-            <w:proofErr w:type="spellEnd"/>
-            <w:r>
-              <w:t xml:space="preserve"> lijst -&gt; meerdere pagina's</w:t>
-            </w:r>
-          </w:p>
-        </w:tc>
-        <w:tc>
-          <w:tcPr>
-            <w:tcW w:w="3084" w:type="dxa"/>
-          </w:tcPr>
-          <w:p>
-            <w:pPr>
-              <w:pStyle w:val="Geenafstand"/>
-            </w:pPr>
-          </w:p>
-        </w:tc>
-      </w:tr>
-      <w:tr>
-        <w:tc>
-          <w:tcPr>
-            <w:tcW w:w="675" w:type="dxa"/>
-          </w:tcPr>
-          <w:p>
-            <w:pPr>
-              <w:pStyle w:val="Geenafstand"/>
-            </w:pPr>
-          </w:p>
-        </w:tc>
-        <w:tc>
-          <w:tcPr>
-            <w:tcW w:w="5529" w:type="dxa"/>
-          </w:tcPr>
-          <w:p>
-            <w:pPr>
-              <w:pStyle w:val="Geenafstand"/>
-            </w:pPr>
-          </w:p>
-        </w:tc>
-        <w:tc>
-          <w:tcPr>
-            <w:tcW w:w="3084" w:type="dxa"/>
-          </w:tcPr>
-          <w:p>
-            <w:pPr>
-              <w:pStyle w:val="Geenafstand"/>
-            </w:pPr>
-          </w:p>
-        </w:tc>
-      </w:tr>
-      <w:tr>
-        <w:tc>
-          <w:tcPr>
-            <w:tcW w:w="675" w:type="dxa"/>
-          </w:tcPr>
-          <w:p>
-            <w:pPr>
-              <w:pStyle w:val="Geenafstand"/>
-            </w:pPr>
-          </w:p>
-        </w:tc>
-        <w:tc>
-          <w:tcPr>
-            <w:tcW w:w="5529" w:type="dxa"/>
-          </w:tcPr>
-          <w:p>
-            <w:pPr>
-              <w:pStyle w:val="Geenafstand"/>
-            </w:pPr>
-            <w:r>
-              <w:t xml:space="preserve"> Zoeken op categorie, topic, enz.</w:t>
-            </w:r>
-          </w:p>
-        </w:tc>
-        <w:tc>
-          <w:tcPr>
-            <w:tcW w:w="3084" w:type="dxa"/>
-          </w:tcPr>
-          <w:p>
-            <w:pPr>
-              <w:pStyle w:val="Geenafstand"/>
-            </w:pPr>
-          </w:p>
-        </w:tc>
-      </w:tr>
-      <w:tr>
-        <w:tc>
-          <w:tcPr>
-            <w:tcW w:w="675" w:type="dxa"/>
-          </w:tcPr>
-          <w:p>
-            <w:pPr>
-              <w:pStyle w:val="Geenafstand"/>
-            </w:pPr>
-          </w:p>
-        </w:tc>
-        <w:tc>
-          <w:tcPr>
-            <w:tcW w:w="5529" w:type="dxa"/>
-          </w:tcPr>
-          <w:p>
-            <w:pPr>
-              <w:pStyle w:val="Geenafstand"/>
-            </w:pPr>
-          </w:p>
-        </w:tc>
-        <w:tc>
-          <w:tcPr>
-            <w:tcW w:w="3084" w:type="dxa"/>
-          </w:tcPr>
-          <w:p>
-            <w:pPr>
-              <w:pStyle w:val="Geenafstand"/>
-            </w:pPr>
-          </w:p>
-        </w:tc>
-      </w:tr>
-      <w:tr>
-        <w:tc>
-          <w:tcPr>
-            <w:tcW w:w="675" w:type="dxa"/>
-          </w:tcPr>
-          <w:p>
-            <w:pPr>
-              <w:pStyle w:val="Geenafstand"/>
-            </w:pPr>
-            <w:r>
-              <w:t>X</w:t>
+            <w:r>
+              <w:t>Alle users kunnen dit nog</w:t>
             </w:r>
             <w:bookmarkStart w:id="0" w:name="_GoBack"/>
             <w:bookmarkEnd w:id="0"/>
+          </w:p>
+        </w:tc>
+      </w:tr>
+      <w:tr>
+        <w:tc>
+          <w:tcPr>
+            <w:tcW w:w="675" w:type="dxa"/>
+          </w:tcPr>
+          <w:p>
+            <w:pPr>
+              <w:pStyle w:val="Geenafstand"/>
+            </w:pPr>
+          </w:p>
+        </w:tc>
+        <w:tc>
+          <w:tcPr>
+            <w:tcW w:w="5529" w:type="dxa"/>
+          </w:tcPr>
+          <w:p>
+            <w:pPr>
+              <w:pStyle w:val="Geenafstand"/>
+            </w:pPr>
+            <w:r>
+              <w:t>Moderator reply verwijderen</w:t>
+            </w:r>
+          </w:p>
+        </w:tc>
+        <w:tc>
+          <w:tcPr>
+            <w:tcW w:w="3084" w:type="dxa"/>
+          </w:tcPr>
+          <w:p>
+            <w:pPr>
+              <w:pStyle w:val="Geenafstand"/>
+            </w:pPr>
+          </w:p>
+        </w:tc>
+      </w:tr>
+      <w:tr>
+        <w:tc>
+          <w:tcPr>
+            <w:tcW w:w="675" w:type="dxa"/>
+          </w:tcPr>
+          <w:p>
+            <w:pPr>
+              <w:pStyle w:val="Geenafstand"/>
+            </w:pPr>
+          </w:p>
+        </w:tc>
+        <w:tc>
+          <w:tcPr>
+            <w:tcW w:w="5529" w:type="dxa"/>
+          </w:tcPr>
+          <w:p>
+            <w:pPr>
+              <w:pStyle w:val="Geenafstand"/>
+            </w:pPr>
+          </w:p>
+        </w:tc>
+        <w:tc>
+          <w:tcPr>
+            <w:tcW w:w="3084" w:type="dxa"/>
+          </w:tcPr>
+          <w:p>
+            <w:pPr>
+              <w:pStyle w:val="Geenafstand"/>
+            </w:pPr>
+          </w:p>
+        </w:tc>
+      </w:tr>
+      <w:tr>
+        <w:tc>
+          <w:tcPr>
+            <w:tcW w:w="675" w:type="dxa"/>
+          </w:tcPr>
+          <w:p>
+            <w:pPr>
+              <w:pStyle w:val="Geenafstand"/>
+            </w:pPr>
+          </w:p>
+        </w:tc>
+        <w:tc>
+          <w:tcPr>
+            <w:tcW w:w="5529" w:type="dxa"/>
+          </w:tcPr>
+          <w:p>
+            <w:pPr>
+              <w:pStyle w:val="Geenafstand"/>
+            </w:pPr>
+            <w:r>
+              <w:t>Gebruiker blokkeren</w:t>
+            </w:r>
+          </w:p>
+        </w:tc>
+        <w:tc>
+          <w:tcPr>
+            <w:tcW w:w="3084" w:type="dxa"/>
+          </w:tcPr>
+          <w:p>
+            <w:pPr>
+              <w:pStyle w:val="Geenafstand"/>
+            </w:pPr>
+          </w:p>
+        </w:tc>
+      </w:tr>
+      <w:tr>
+        <w:tc>
+          <w:tcPr>
+            <w:tcW w:w="675" w:type="dxa"/>
+          </w:tcPr>
+          <w:p>
+            <w:pPr>
+              <w:pStyle w:val="Geenafstand"/>
+            </w:pPr>
+          </w:p>
+        </w:tc>
+        <w:tc>
+          <w:tcPr>
+            <w:tcW w:w="5529" w:type="dxa"/>
+          </w:tcPr>
+          <w:p>
+            <w:pPr>
+              <w:pStyle w:val="Geenafstand"/>
+            </w:pPr>
+          </w:p>
+        </w:tc>
+        <w:tc>
+          <w:tcPr>
+            <w:tcW w:w="3084" w:type="dxa"/>
+          </w:tcPr>
+          <w:p>
+            <w:pPr>
+              <w:pStyle w:val="Geenafstand"/>
+            </w:pPr>
+          </w:p>
+        </w:tc>
+      </w:tr>
+      <w:tr>
+        <w:tc>
+          <w:tcPr>
+            <w:tcW w:w="675" w:type="dxa"/>
+          </w:tcPr>
+          <w:p>
+            <w:pPr>
+              <w:pStyle w:val="Geenafstand"/>
+            </w:pPr>
+          </w:p>
+        </w:tc>
+        <w:tc>
+          <w:tcPr>
+            <w:tcW w:w="5529" w:type="dxa"/>
+          </w:tcPr>
+          <w:p>
+            <w:pPr>
+              <w:pStyle w:val="Geenafstand"/>
+            </w:pPr>
+            <w:r>
+              <w:t>Eigen topic sluiten</w:t>
+            </w:r>
+          </w:p>
+        </w:tc>
+        <w:tc>
+          <w:tcPr>
+            <w:tcW w:w="3084" w:type="dxa"/>
+          </w:tcPr>
+          <w:p>
+            <w:pPr>
+              <w:pStyle w:val="Geenafstand"/>
+            </w:pPr>
+          </w:p>
+        </w:tc>
+      </w:tr>
+      <w:tr>
+        <w:tc>
+          <w:tcPr>
+            <w:tcW w:w="675" w:type="dxa"/>
+          </w:tcPr>
+          <w:p>
+            <w:pPr>
+              <w:pStyle w:val="Geenafstand"/>
+            </w:pPr>
+          </w:p>
+        </w:tc>
+        <w:tc>
+          <w:tcPr>
+            <w:tcW w:w="5529" w:type="dxa"/>
+          </w:tcPr>
+          <w:p>
+            <w:pPr>
+              <w:pStyle w:val="Geenafstand"/>
+            </w:pPr>
+            <w:r>
+              <w:t>Moderator topic sluiten</w:t>
+            </w:r>
+          </w:p>
+        </w:tc>
+        <w:tc>
+          <w:tcPr>
+            <w:tcW w:w="3084" w:type="dxa"/>
+          </w:tcPr>
+          <w:p>
+            <w:pPr>
+              <w:pStyle w:val="Geenafstand"/>
+            </w:pPr>
+          </w:p>
+        </w:tc>
+      </w:tr>
+      <w:tr>
+        <w:tc>
+          <w:tcPr>
+            <w:tcW w:w="675" w:type="dxa"/>
+          </w:tcPr>
+          <w:p>
+            <w:pPr>
+              <w:pStyle w:val="Geenafstand"/>
+            </w:pPr>
+          </w:p>
+        </w:tc>
+        <w:tc>
+          <w:tcPr>
+            <w:tcW w:w="5529" w:type="dxa"/>
+          </w:tcPr>
+          <w:p>
+            <w:pPr>
+              <w:pStyle w:val="Geenafstand"/>
+            </w:pPr>
+          </w:p>
+        </w:tc>
+        <w:tc>
+          <w:tcPr>
+            <w:tcW w:w="3084" w:type="dxa"/>
+          </w:tcPr>
+          <w:p>
+            <w:pPr>
+              <w:pStyle w:val="Geenafstand"/>
+            </w:pPr>
+          </w:p>
+        </w:tc>
+      </w:tr>
+      <w:tr>
+        <w:tc>
+          <w:tcPr>
+            <w:tcW w:w="675" w:type="dxa"/>
+          </w:tcPr>
+          <w:p>
+            <w:pPr>
+              <w:pStyle w:val="Geenafstand"/>
+            </w:pPr>
+            <w:r>
+              <w:t>X</w:t>
+            </w:r>
+          </w:p>
+        </w:tc>
+        <w:tc>
+          <w:tcPr>
+            <w:tcW w:w="5529" w:type="dxa"/>
+          </w:tcPr>
+          <w:p>
+            <w:pPr>
+              <w:pStyle w:val="Geenafstand"/>
+            </w:pPr>
+            <w:r>
+              <w:t>Aangeven of topic open of gesloten is</w:t>
+            </w:r>
+          </w:p>
+        </w:tc>
+        <w:tc>
+          <w:tcPr>
+            <w:tcW w:w="3084" w:type="dxa"/>
+          </w:tcPr>
+          <w:p>
+            <w:pPr>
+              <w:pStyle w:val="Geenafstand"/>
+            </w:pPr>
+          </w:p>
+        </w:tc>
+      </w:tr>
+      <w:tr>
+        <w:tc>
+          <w:tcPr>
+            <w:tcW w:w="675" w:type="dxa"/>
+          </w:tcPr>
+          <w:p>
+            <w:pPr>
+              <w:pStyle w:val="Geenafstand"/>
+            </w:pPr>
+          </w:p>
+        </w:tc>
+        <w:tc>
+          <w:tcPr>
+            <w:tcW w:w="5529" w:type="dxa"/>
+          </w:tcPr>
+          <w:p>
+            <w:pPr>
+              <w:pStyle w:val="Geenafstand"/>
+            </w:pPr>
+          </w:p>
+        </w:tc>
+        <w:tc>
+          <w:tcPr>
+            <w:tcW w:w="3084" w:type="dxa"/>
+          </w:tcPr>
+          <w:p>
+            <w:pPr>
+              <w:pStyle w:val="Geenafstand"/>
+            </w:pPr>
+          </w:p>
+        </w:tc>
+      </w:tr>
+      <w:tr>
+        <w:tc>
+          <w:tcPr>
+            <w:tcW w:w="675" w:type="dxa"/>
+          </w:tcPr>
+          <w:p>
+            <w:pPr>
+              <w:pStyle w:val="Geenafstand"/>
+            </w:pPr>
+          </w:p>
+        </w:tc>
+        <w:tc>
+          <w:tcPr>
+            <w:tcW w:w="5529" w:type="dxa"/>
+          </w:tcPr>
+          <w:p>
+            <w:pPr>
+              <w:pStyle w:val="Geenafstand"/>
+            </w:pPr>
+            <w:r>
+              <w:t>Eigen topic verwijderen</w:t>
+            </w:r>
+          </w:p>
+        </w:tc>
+        <w:tc>
+          <w:tcPr>
+            <w:tcW w:w="3084" w:type="dxa"/>
+          </w:tcPr>
+          <w:p>
+            <w:pPr>
+              <w:pStyle w:val="Geenafstand"/>
+            </w:pPr>
+          </w:p>
+        </w:tc>
+      </w:tr>
+      <w:tr>
+        <w:tc>
+          <w:tcPr>
+            <w:tcW w:w="675" w:type="dxa"/>
+          </w:tcPr>
+          <w:p>
+            <w:pPr>
+              <w:pStyle w:val="Geenafstand"/>
+            </w:pPr>
+          </w:p>
+        </w:tc>
+        <w:tc>
+          <w:tcPr>
+            <w:tcW w:w="5529" w:type="dxa"/>
+          </w:tcPr>
+          <w:p>
+            <w:pPr>
+              <w:pStyle w:val="Geenafstand"/>
+            </w:pPr>
+            <w:r>
+              <w:t>Moderator topic verwijderen</w:t>
+            </w:r>
+          </w:p>
+        </w:tc>
+        <w:tc>
+          <w:tcPr>
+            <w:tcW w:w="3084" w:type="dxa"/>
+          </w:tcPr>
+          <w:p>
+            <w:pPr>
+              <w:pStyle w:val="Geenafstand"/>
+            </w:pPr>
+          </w:p>
+        </w:tc>
+      </w:tr>
+      <w:tr>
+        <w:tc>
+          <w:tcPr>
+            <w:tcW w:w="675" w:type="dxa"/>
+          </w:tcPr>
+          <w:p>
+            <w:pPr>
+              <w:pStyle w:val="Geenafstand"/>
+            </w:pPr>
+          </w:p>
+        </w:tc>
+        <w:tc>
+          <w:tcPr>
+            <w:tcW w:w="5529" w:type="dxa"/>
+          </w:tcPr>
+          <w:p>
+            <w:pPr>
+              <w:pStyle w:val="Geenafstand"/>
+            </w:pPr>
+          </w:p>
+        </w:tc>
+        <w:tc>
+          <w:tcPr>
+            <w:tcW w:w="3084" w:type="dxa"/>
+          </w:tcPr>
+          <w:p>
+            <w:pPr>
+              <w:pStyle w:val="Geenafstand"/>
+            </w:pPr>
+          </w:p>
+        </w:tc>
+      </w:tr>
+      <w:tr>
+        <w:tc>
+          <w:tcPr>
+            <w:tcW w:w="675" w:type="dxa"/>
+          </w:tcPr>
+          <w:p>
+            <w:pPr>
+              <w:pStyle w:val="Geenafstand"/>
+            </w:pPr>
+          </w:p>
+        </w:tc>
+        <w:tc>
+          <w:tcPr>
+            <w:tcW w:w="5529" w:type="dxa"/>
+          </w:tcPr>
+          <w:p>
+            <w:pPr>
+              <w:pStyle w:val="Geenafstand"/>
+            </w:pPr>
+            <w:r>
+              <w:t>Te lange reply lijst -&gt; meerdere pagina's</w:t>
+            </w:r>
+          </w:p>
+        </w:tc>
+        <w:tc>
+          <w:tcPr>
+            <w:tcW w:w="3084" w:type="dxa"/>
+          </w:tcPr>
+          <w:p>
+            <w:pPr>
+              <w:pStyle w:val="Geenafstand"/>
+            </w:pPr>
+          </w:p>
+        </w:tc>
+      </w:tr>
+      <w:tr>
+        <w:tc>
+          <w:tcPr>
+            <w:tcW w:w="675" w:type="dxa"/>
+          </w:tcPr>
+          <w:p>
+            <w:pPr>
+              <w:pStyle w:val="Geenafstand"/>
+            </w:pPr>
+          </w:p>
+        </w:tc>
+        <w:tc>
+          <w:tcPr>
+            <w:tcW w:w="5529" w:type="dxa"/>
+          </w:tcPr>
+          <w:p>
+            <w:pPr>
+              <w:pStyle w:val="Geenafstand"/>
+            </w:pPr>
+            <w:r>
+              <w:t xml:space="preserve">Te lange </w:t>
+            </w:r>
+            <w:proofErr w:type="spellStart"/>
+            <w:r>
+              <w:t>news</w:t>
+            </w:r>
+            <w:proofErr w:type="spellEnd"/>
+            <w:r>
+              <w:t xml:space="preserve"> lijst -&gt; meerdere pagina's</w:t>
+            </w:r>
+          </w:p>
+        </w:tc>
+        <w:tc>
+          <w:tcPr>
+            <w:tcW w:w="3084" w:type="dxa"/>
+          </w:tcPr>
+          <w:p>
+            <w:pPr>
+              <w:pStyle w:val="Geenafstand"/>
+            </w:pPr>
+          </w:p>
+        </w:tc>
+      </w:tr>
+      <w:tr>
+        <w:tc>
+          <w:tcPr>
+            <w:tcW w:w="675" w:type="dxa"/>
+          </w:tcPr>
+          <w:p>
+            <w:pPr>
+              <w:pStyle w:val="Geenafstand"/>
+            </w:pPr>
+          </w:p>
+        </w:tc>
+        <w:tc>
+          <w:tcPr>
+            <w:tcW w:w="5529" w:type="dxa"/>
+          </w:tcPr>
+          <w:p>
+            <w:pPr>
+              <w:pStyle w:val="Geenafstand"/>
+            </w:pPr>
+          </w:p>
+        </w:tc>
+        <w:tc>
+          <w:tcPr>
+            <w:tcW w:w="3084" w:type="dxa"/>
+          </w:tcPr>
+          <w:p>
+            <w:pPr>
+              <w:pStyle w:val="Geenafstand"/>
+            </w:pPr>
+          </w:p>
+        </w:tc>
+      </w:tr>
+      <w:tr>
+        <w:tc>
+          <w:tcPr>
+            <w:tcW w:w="675" w:type="dxa"/>
+          </w:tcPr>
+          <w:p>
+            <w:pPr>
+              <w:pStyle w:val="Geenafstand"/>
+            </w:pPr>
+          </w:p>
+        </w:tc>
+        <w:tc>
+          <w:tcPr>
+            <w:tcW w:w="5529" w:type="dxa"/>
+          </w:tcPr>
+          <w:p>
+            <w:pPr>
+              <w:pStyle w:val="Geenafstand"/>
+            </w:pPr>
+            <w:r>
+              <w:t xml:space="preserve"> Zoeken op categorie, topic, enz.</w:t>
+            </w:r>
+          </w:p>
+        </w:tc>
+        <w:tc>
+          <w:tcPr>
+            <w:tcW w:w="3084" w:type="dxa"/>
+          </w:tcPr>
+          <w:p>
+            <w:pPr>
+              <w:pStyle w:val="Geenafstand"/>
+            </w:pPr>
+          </w:p>
+        </w:tc>
+      </w:tr>
+      <w:tr>
+        <w:tc>
+          <w:tcPr>
+            <w:tcW w:w="675" w:type="dxa"/>
+          </w:tcPr>
+          <w:p>
+            <w:pPr>
+              <w:pStyle w:val="Geenafstand"/>
+            </w:pPr>
+          </w:p>
+        </w:tc>
+        <w:tc>
+          <w:tcPr>
+            <w:tcW w:w="5529" w:type="dxa"/>
+          </w:tcPr>
+          <w:p>
+            <w:pPr>
+              <w:pStyle w:val="Geenafstand"/>
+            </w:pPr>
+          </w:p>
+        </w:tc>
+        <w:tc>
+          <w:tcPr>
+            <w:tcW w:w="3084" w:type="dxa"/>
+          </w:tcPr>
+          <w:p>
+            <w:pPr>
+              <w:pStyle w:val="Geenafstand"/>
+            </w:pPr>
+          </w:p>
+        </w:tc>
+      </w:tr>
+      <w:tr>
+        <w:tc>
+          <w:tcPr>
+            <w:tcW w:w="675" w:type="dxa"/>
+          </w:tcPr>
+          <w:p>
+            <w:pPr>
+              <w:pStyle w:val="Geenafstand"/>
+            </w:pPr>
+            <w:r>
+              <w:t>X</w:t>
+            </w:r>
           </w:p>
         </w:tc>
         <w:tc>

</xml_diff>

<commit_message>
Replies kunnen worden verwijderd (Alle users kunnen dit nog)
</commit_message>
<xml_diff>
--- a/Overige taken lijst.docx
+++ b/Overige taken lijst.docx
@@ -594,6 +594,9 @@
             <w:pPr>
               <w:pStyle w:val="Geenafstand"/>
             </w:pPr>
+            <w:r>
+              <w:t>Alle users kunnen dit nog</w:t>
+            </w:r>
           </w:p>
         </w:tc>
       </w:tr>
@@ -650,6 +653,44 @@
             </w:pPr>
             <w:r>
               <w:t>Moderator reply wijzigen</w:t>
+            </w:r>
+          </w:p>
+        </w:tc>
+        <w:tc>
+          <w:tcPr>
+            <w:tcW w:w="3084" w:type="dxa"/>
+          </w:tcPr>
+          <w:p>
+            <w:pPr>
+              <w:pStyle w:val="Geenafstand"/>
+            </w:pPr>
+            <w:r>
+              <w:t>Alle users kunnen dit nog</w:t>
+            </w:r>
+          </w:p>
+        </w:tc>
+      </w:tr>
+      <w:tr>
+        <w:tc>
+          <w:tcPr>
+            <w:tcW w:w="675" w:type="dxa"/>
+          </w:tcPr>
+          <w:p>
+            <w:pPr>
+              <w:pStyle w:val="Geenafstand"/>
+            </w:pPr>
+          </w:p>
+        </w:tc>
+        <w:tc>
+          <w:tcPr>
+            <w:tcW w:w="5529" w:type="dxa"/>
+          </w:tcPr>
+          <w:p>
+            <w:pPr>
+              <w:pStyle w:val="Geenafstand"/>
+            </w:pPr>
+            <w:r>
+              <w:t>Moderator reply verwijderen</w:t>
             </w:r>
           </w:p>
         </w:tc>
@@ -666,41 +707,6 @@
             </w:r>
             <w:bookmarkStart w:id="0" w:name="_GoBack"/>
             <w:bookmarkEnd w:id="0"/>
-          </w:p>
-        </w:tc>
-      </w:tr>
-      <w:tr>
-        <w:tc>
-          <w:tcPr>
-            <w:tcW w:w="675" w:type="dxa"/>
-          </w:tcPr>
-          <w:p>
-            <w:pPr>
-              <w:pStyle w:val="Geenafstand"/>
-            </w:pPr>
-          </w:p>
-        </w:tc>
-        <w:tc>
-          <w:tcPr>
-            <w:tcW w:w="5529" w:type="dxa"/>
-          </w:tcPr>
-          <w:p>
-            <w:pPr>
-              <w:pStyle w:val="Geenafstand"/>
-            </w:pPr>
-            <w:r>
-              <w:t>Moderator reply verwijderen</w:t>
-            </w:r>
-          </w:p>
-        </w:tc>
-        <w:tc>
-          <w:tcPr>
-            <w:tcW w:w="3084" w:type="dxa"/>
-          </w:tcPr>
-          <w:p>
-            <w:pPr>
-              <w:pStyle w:val="Geenafstand"/>
-            </w:pPr>
           </w:p>
         </w:tc>
       </w:tr>

</xml_diff>

<commit_message>
topic kan gewijzigd worden (kan nu nog door alle gebruikers)
</commit_message>
<xml_diff>
--- a/Overige taken lijst.docx
+++ b/Overige taken lijst.docx
@@ -541,6 +541,120 @@
               <w:pStyle w:val="Geenafstand"/>
             </w:pPr>
             <w:r>
+              <w:t>Eigen topic wijzigen</w:t>
+            </w:r>
+          </w:p>
+        </w:tc>
+        <w:tc>
+          <w:tcPr>
+            <w:tcW w:w="3084" w:type="dxa"/>
+          </w:tcPr>
+          <w:p>
+            <w:pPr>
+              <w:pStyle w:val="Geenafstand"/>
+            </w:pPr>
+            <w:r>
+              <w:t>Alle users kunnen dit nog</w:t>
+            </w:r>
+          </w:p>
+        </w:tc>
+      </w:tr>
+      <w:tr>
+        <w:tc>
+          <w:tcPr>
+            <w:tcW w:w="675" w:type="dxa"/>
+          </w:tcPr>
+          <w:p>
+            <w:pPr>
+              <w:pStyle w:val="Geenafstand"/>
+            </w:pPr>
+          </w:p>
+        </w:tc>
+        <w:tc>
+          <w:tcPr>
+            <w:tcW w:w="5529" w:type="dxa"/>
+          </w:tcPr>
+          <w:p>
+            <w:pPr>
+              <w:pStyle w:val="Geenafstand"/>
+            </w:pPr>
+            <w:r>
+              <w:t xml:space="preserve">Moderator </w:t>
+            </w:r>
+            <w:r>
+              <w:t>topic</w:t>
+            </w:r>
+            <w:r>
+              <w:t xml:space="preserve"> verwijderen</w:t>
+            </w:r>
+          </w:p>
+        </w:tc>
+        <w:tc>
+          <w:tcPr>
+            <w:tcW w:w="3084" w:type="dxa"/>
+          </w:tcPr>
+          <w:p>
+            <w:pPr>
+              <w:pStyle w:val="Geenafstand"/>
+            </w:pPr>
+            <w:r>
+              <w:t>Alle users kunnen dit nog</w:t>
+            </w:r>
+          </w:p>
+        </w:tc>
+      </w:tr>
+      <w:tr>
+        <w:tc>
+          <w:tcPr>
+            <w:tcW w:w="675" w:type="dxa"/>
+          </w:tcPr>
+          <w:p>
+            <w:pPr>
+              <w:pStyle w:val="Geenafstand"/>
+            </w:pPr>
+          </w:p>
+        </w:tc>
+        <w:tc>
+          <w:tcPr>
+            <w:tcW w:w="5529" w:type="dxa"/>
+          </w:tcPr>
+          <w:p>
+            <w:pPr>
+              <w:pStyle w:val="Geenafstand"/>
+            </w:pPr>
+          </w:p>
+        </w:tc>
+        <w:tc>
+          <w:tcPr>
+            <w:tcW w:w="3084" w:type="dxa"/>
+          </w:tcPr>
+          <w:p>
+            <w:pPr>
+              <w:pStyle w:val="Geenafstand"/>
+            </w:pPr>
+          </w:p>
+        </w:tc>
+      </w:tr>
+      <w:tr>
+        <w:tc>
+          <w:tcPr>
+            <w:tcW w:w="675" w:type="dxa"/>
+          </w:tcPr>
+          <w:p>
+            <w:pPr>
+              <w:pStyle w:val="Geenafstand"/>
+            </w:pPr>
+          </w:p>
+        </w:tc>
+        <w:tc>
+          <w:tcPr>
+            <w:tcW w:w="5529" w:type="dxa"/>
+          </w:tcPr>
+          <w:p>
+            <w:pPr>
+              <w:pStyle w:val="Geenafstand"/>
+            </w:pPr>
+            <w:r>
               <w:t>Eigen reply wijzigen</w:t>
             </w:r>
           </w:p>
@@ -599,6 +713,8 @@
             </w:r>
           </w:p>
         </w:tc>
+        <w:bookmarkStart w:id="0" w:name="_GoBack"/>
+        <w:bookmarkEnd w:id="0"/>
       </w:tr>
       <w:tr>
         <w:tc>
@@ -705,8 +821,6 @@
             <w:r>
               <w:t>Alle users kunnen dit nog</w:t>
             </w:r>
-            <w:bookmarkStart w:id="0" w:name="_GoBack"/>
-            <w:bookmarkEnd w:id="0"/>
           </w:p>
         </w:tc>
       </w:tr>

</xml_diff>

<commit_message>
Een topic kan verwijderd worden (Alle users kunnen dit nog)
</commit_message>
<xml_diff>
--- a/Overige taken lijst.docx
+++ b/Overige taken lijst.docx
@@ -713,8 +713,6 @@
             </w:r>
           </w:p>
         </w:tc>
-        <w:bookmarkStart w:id="0" w:name="_GoBack"/>
-        <w:bookmarkEnd w:id="0"/>
       </w:tr>
       <w:tr>
         <w:tc>
@@ -1127,6 +1125,9 @@
             <w:pPr>
               <w:pStyle w:val="Geenafstand"/>
             </w:pPr>
+            <w:r>
+              <w:t>Alle users kunnen dit nog</w:t>
+            </w:r>
           </w:p>
         </w:tc>
       </w:tr>
@@ -1162,6 +1163,11 @@
             <w:pPr>
               <w:pStyle w:val="Geenafstand"/>
             </w:pPr>
+            <w:r>
+              <w:t>Alle users kunnen dit nog</w:t>
+            </w:r>
+            <w:bookmarkStart w:id="0" w:name="_GoBack"/>
+            <w:bookmarkEnd w:id="0"/>
           </w:p>
         </w:tc>
       </w:tr>

</xml_diff>

<commit_message>
Topic kan gesloten worden (Kan nog door alle users worden gedaan)
</commit_message>
<xml_diff>
--- a/Overige taken lijst.docx
+++ b/Overige taken lijst.docx
@@ -953,6 +953,17 @@
             <w:pPr>
               <w:pStyle w:val="Geenafstand"/>
             </w:pPr>
+            <w:r>
+              <w:t>Alle users kunnen dit nog</w:t>
+            </w:r>
+          </w:p>
+          <w:p>
+            <w:pPr>
+              <w:pStyle w:val="Geenafstand"/>
+            </w:pPr>
+            <w:r>
+              <w:t>Users kunnen nog posten</w:t>
+            </w:r>
           </w:p>
         </w:tc>
       </w:tr>
@@ -988,6 +999,17 @@
             <w:pPr>
               <w:pStyle w:val="Geenafstand"/>
             </w:pPr>
+            <w:r>
+              <w:t>Alle users kunnen dit nog</w:t>
+            </w:r>
+          </w:p>
+          <w:p>
+            <w:pPr>
+              <w:pStyle w:val="Geenafstand"/>
+            </w:pPr>
+            <w:r>
+              <w:t>Users kunnen nog posten</w:t>
+            </w:r>
           </w:p>
         </w:tc>
       </w:tr>
@@ -1165,175 +1187,248 @@
             </w:pPr>
             <w:r>
               <w:t>Alle users kunnen dit nog</w:t>
+            </w:r>
+          </w:p>
+        </w:tc>
+      </w:tr>
+      <w:tr>
+        <w:tc>
+          <w:tcPr>
+            <w:tcW w:w="675" w:type="dxa"/>
+          </w:tcPr>
+          <w:p>
+            <w:pPr>
+              <w:pStyle w:val="Geenafstand"/>
+            </w:pPr>
+          </w:p>
+        </w:tc>
+        <w:tc>
+          <w:tcPr>
+            <w:tcW w:w="5529" w:type="dxa"/>
+          </w:tcPr>
+          <w:p>
+            <w:pPr>
+              <w:pStyle w:val="Geenafstand"/>
+            </w:pPr>
+          </w:p>
+        </w:tc>
+        <w:tc>
+          <w:tcPr>
+            <w:tcW w:w="3084" w:type="dxa"/>
+          </w:tcPr>
+          <w:p>
+            <w:pPr>
+              <w:pStyle w:val="Geenafstand"/>
+            </w:pPr>
+          </w:p>
+        </w:tc>
+      </w:tr>
+      <w:tr>
+        <w:tc>
+          <w:tcPr>
+            <w:tcW w:w="675" w:type="dxa"/>
+          </w:tcPr>
+          <w:p>
+            <w:pPr>
+              <w:pStyle w:val="Geenafstand"/>
+            </w:pPr>
+          </w:p>
+        </w:tc>
+        <w:tc>
+          <w:tcPr>
+            <w:tcW w:w="5529" w:type="dxa"/>
+          </w:tcPr>
+          <w:p>
+            <w:pPr>
+              <w:pStyle w:val="Geenafstand"/>
+            </w:pPr>
+            <w:r>
+              <w:t>Te lange reply lijst -&gt; meerdere pagina's</w:t>
+            </w:r>
+          </w:p>
+        </w:tc>
+        <w:tc>
+          <w:tcPr>
+            <w:tcW w:w="3084" w:type="dxa"/>
+          </w:tcPr>
+          <w:p>
+            <w:pPr>
+              <w:pStyle w:val="Geenafstand"/>
+            </w:pPr>
+          </w:p>
+        </w:tc>
+      </w:tr>
+      <w:tr>
+        <w:tc>
+          <w:tcPr>
+            <w:tcW w:w="675" w:type="dxa"/>
+          </w:tcPr>
+          <w:p>
+            <w:pPr>
+              <w:pStyle w:val="Geenafstand"/>
+            </w:pPr>
+          </w:p>
+        </w:tc>
+        <w:tc>
+          <w:tcPr>
+            <w:tcW w:w="5529" w:type="dxa"/>
+          </w:tcPr>
+          <w:p>
+            <w:pPr>
+              <w:pStyle w:val="Geenafstand"/>
+            </w:pPr>
+            <w:r>
+              <w:t xml:space="preserve">Te lange </w:t>
+            </w:r>
+            <w:proofErr w:type="spellStart"/>
+            <w:r>
+              <w:t>news</w:t>
+            </w:r>
+            <w:proofErr w:type="spellEnd"/>
+            <w:r>
+              <w:t xml:space="preserve"> lijst -&gt; meerdere pagina's</w:t>
+            </w:r>
+          </w:p>
+        </w:tc>
+        <w:tc>
+          <w:tcPr>
+            <w:tcW w:w="3084" w:type="dxa"/>
+          </w:tcPr>
+          <w:p>
+            <w:pPr>
+              <w:pStyle w:val="Geenafstand"/>
+            </w:pPr>
+          </w:p>
+        </w:tc>
+      </w:tr>
+      <w:tr>
+        <w:tc>
+          <w:tcPr>
+            <w:tcW w:w="675" w:type="dxa"/>
+          </w:tcPr>
+          <w:p>
+            <w:pPr>
+              <w:pStyle w:val="Geenafstand"/>
+            </w:pPr>
+          </w:p>
+        </w:tc>
+        <w:tc>
+          <w:tcPr>
+            <w:tcW w:w="5529" w:type="dxa"/>
+          </w:tcPr>
+          <w:p>
+            <w:pPr>
+              <w:pStyle w:val="Geenafstand"/>
+            </w:pPr>
+          </w:p>
+        </w:tc>
+        <w:tc>
+          <w:tcPr>
+            <w:tcW w:w="3084" w:type="dxa"/>
+          </w:tcPr>
+          <w:p>
+            <w:pPr>
+              <w:pStyle w:val="Geenafstand"/>
+            </w:pPr>
+          </w:p>
+        </w:tc>
+      </w:tr>
+      <w:tr>
+        <w:tc>
+          <w:tcPr>
+            <w:tcW w:w="675" w:type="dxa"/>
+          </w:tcPr>
+          <w:p>
+            <w:pPr>
+              <w:pStyle w:val="Geenafstand"/>
+            </w:pPr>
+          </w:p>
+        </w:tc>
+        <w:tc>
+          <w:tcPr>
+            <w:tcW w:w="5529" w:type="dxa"/>
+          </w:tcPr>
+          <w:p>
+            <w:pPr>
+              <w:pStyle w:val="Geenafstand"/>
+            </w:pPr>
+            <w:r>
+              <w:t xml:space="preserve"> Zoeken op categorie, topic, enz.</w:t>
+            </w:r>
+          </w:p>
+        </w:tc>
+        <w:tc>
+          <w:tcPr>
+            <w:tcW w:w="3084" w:type="dxa"/>
+          </w:tcPr>
+          <w:p>
+            <w:pPr>
+              <w:pStyle w:val="Geenafstand"/>
+            </w:pPr>
+          </w:p>
+        </w:tc>
+      </w:tr>
+      <w:tr>
+        <w:tc>
+          <w:tcPr>
+            <w:tcW w:w="675" w:type="dxa"/>
+          </w:tcPr>
+          <w:p>
+            <w:pPr>
+              <w:pStyle w:val="Geenafstand"/>
+            </w:pPr>
+          </w:p>
+        </w:tc>
+        <w:tc>
+          <w:tcPr>
+            <w:tcW w:w="5529" w:type="dxa"/>
+          </w:tcPr>
+          <w:p>
+            <w:pPr>
+              <w:pStyle w:val="Geenafstand"/>
+            </w:pPr>
+          </w:p>
+        </w:tc>
+        <w:tc>
+          <w:tcPr>
+            <w:tcW w:w="3084" w:type="dxa"/>
+          </w:tcPr>
+          <w:p>
+            <w:pPr>
+              <w:pStyle w:val="Geenafstand"/>
+            </w:pPr>
+          </w:p>
+        </w:tc>
+      </w:tr>
+      <w:tr>
+        <w:tc>
+          <w:tcPr>
+            <w:tcW w:w="675" w:type="dxa"/>
+          </w:tcPr>
+          <w:p>
+            <w:pPr>
+              <w:pStyle w:val="Geenafstand"/>
+            </w:pPr>
+          </w:p>
+        </w:tc>
+        <w:tc>
+          <w:tcPr>
+            <w:tcW w:w="5529" w:type="dxa"/>
+          </w:tcPr>
+          <w:p>
+            <w:pPr>
+              <w:pStyle w:val="Geenafstand"/>
+            </w:pPr>
+            <w:r>
+              <w:t xml:space="preserve">Zoeken </w:t>
+            </w:r>
+            <w:r>
+              <w:t xml:space="preserve">van topic op categorie </w:t>
             </w:r>
             <w:bookmarkStart w:id="0" w:name="_GoBack"/>
             <w:bookmarkEnd w:id="0"/>
-          </w:p>
-        </w:tc>
-      </w:tr>
-      <w:tr>
-        <w:tc>
-          <w:tcPr>
-            <w:tcW w:w="675" w:type="dxa"/>
-          </w:tcPr>
-          <w:p>
-            <w:pPr>
-              <w:pStyle w:val="Geenafstand"/>
-            </w:pPr>
-          </w:p>
-        </w:tc>
-        <w:tc>
-          <w:tcPr>
-            <w:tcW w:w="5529" w:type="dxa"/>
-          </w:tcPr>
-          <w:p>
-            <w:pPr>
-              <w:pStyle w:val="Geenafstand"/>
-            </w:pPr>
-          </w:p>
-        </w:tc>
-        <w:tc>
-          <w:tcPr>
-            <w:tcW w:w="3084" w:type="dxa"/>
-          </w:tcPr>
-          <w:p>
-            <w:pPr>
-              <w:pStyle w:val="Geenafstand"/>
-            </w:pPr>
-          </w:p>
-        </w:tc>
-      </w:tr>
-      <w:tr>
-        <w:tc>
-          <w:tcPr>
-            <w:tcW w:w="675" w:type="dxa"/>
-          </w:tcPr>
-          <w:p>
-            <w:pPr>
-              <w:pStyle w:val="Geenafstand"/>
-            </w:pPr>
-          </w:p>
-        </w:tc>
-        <w:tc>
-          <w:tcPr>
-            <w:tcW w:w="5529" w:type="dxa"/>
-          </w:tcPr>
-          <w:p>
-            <w:pPr>
-              <w:pStyle w:val="Geenafstand"/>
-            </w:pPr>
-            <w:r>
-              <w:t>Te lange reply lijst -&gt; meerdere pagina's</w:t>
-            </w:r>
-          </w:p>
-        </w:tc>
-        <w:tc>
-          <w:tcPr>
-            <w:tcW w:w="3084" w:type="dxa"/>
-          </w:tcPr>
-          <w:p>
-            <w:pPr>
-              <w:pStyle w:val="Geenafstand"/>
-            </w:pPr>
-          </w:p>
-        </w:tc>
-      </w:tr>
-      <w:tr>
-        <w:tc>
-          <w:tcPr>
-            <w:tcW w:w="675" w:type="dxa"/>
-          </w:tcPr>
-          <w:p>
-            <w:pPr>
-              <w:pStyle w:val="Geenafstand"/>
-            </w:pPr>
-          </w:p>
-        </w:tc>
-        <w:tc>
-          <w:tcPr>
-            <w:tcW w:w="5529" w:type="dxa"/>
-          </w:tcPr>
-          <w:p>
-            <w:pPr>
-              <w:pStyle w:val="Geenafstand"/>
-            </w:pPr>
-            <w:r>
-              <w:t xml:space="preserve">Te lange </w:t>
-            </w:r>
-            <w:proofErr w:type="spellStart"/>
-            <w:r>
-              <w:t>news</w:t>
-            </w:r>
-            <w:proofErr w:type="spellEnd"/>
-            <w:r>
-              <w:t xml:space="preserve"> lijst -&gt; meerdere pagina's</w:t>
-            </w:r>
-          </w:p>
-        </w:tc>
-        <w:tc>
-          <w:tcPr>
-            <w:tcW w:w="3084" w:type="dxa"/>
-          </w:tcPr>
-          <w:p>
-            <w:pPr>
-              <w:pStyle w:val="Geenafstand"/>
-            </w:pPr>
-          </w:p>
-        </w:tc>
-      </w:tr>
-      <w:tr>
-        <w:tc>
-          <w:tcPr>
-            <w:tcW w:w="675" w:type="dxa"/>
-          </w:tcPr>
-          <w:p>
-            <w:pPr>
-              <w:pStyle w:val="Geenafstand"/>
-            </w:pPr>
-          </w:p>
-        </w:tc>
-        <w:tc>
-          <w:tcPr>
-            <w:tcW w:w="5529" w:type="dxa"/>
-          </w:tcPr>
-          <w:p>
-            <w:pPr>
-              <w:pStyle w:val="Geenafstand"/>
-            </w:pPr>
-          </w:p>
-        </w:tc>
-        <w:tc>
-          <w:tcPr>
-            <w:tcW w:w="3084" w:type="dxa"/>
-          </w:tcPr>
-          <w:p>
-            <w:pPr>
-              <w:pStyle w:val="Geenafstand"/>
-            </w:pPr>
-          </w:p>
-        </w:tc>
-      </w:tr>
-      <w:tr>
-        <w:tc>
-          <w:tcPr>
-            <w:tcW w:w="675" w:type="dxa"/>
-          </w:tcPr>
-          <w:p>
-            <w:pPr>
-              <w:pStyle w:val="Geenafstand"/>
-            </w:pPr>
-          </w:p>
-        </w:tc>
-        <w:tc>
-          <w:tcPr>
-            <w:tcW w:w="5529" w:type="dxa"/>
-          </w:tcPr>
-          <w:p>
-            <w:pPr>
-              <w:pStyle w:val="Geenafstand"/>
-            </w:pPr>
-            <w:r>
-              <w:t xml:space="preserve"> Zoeken op categorie, topic, enz.</w:t>
+            <w:r>
+              <w:t>view</w:t>
             </w:r>
           </w:p>
         </w:tc>

</xml_diff>

<commit_message>
Als een topic gesloten is, kunnen gebruikers niet meer posten
</commit_message>
<xml_diff>
--- a/Overige taken lijst.docx
+++ b/Overige taken lijst.docx
@@ -463,87 +463,525 @@
             <w:r>
               <w:t>X</w:t>
             </w:r>
+          </w:p>
+        </w:tc>
+        <w:tc>
+          <w:tcPr>
+            <w:tcW w:w="5529" w:type="dxa"/>
+          </w:tcPr>
+          <w:p>
+            <w:pPr>
+              <w:pStyle w:val="Geenafstand"/>
+            </w:pPr>
+            <w:r>
+              <w:t>News bericht verwijderen</w:t>
+            </w:r>
+          </w:p>
+        </w:tc>
+        <w:tc>
+          <w:tcPr>
+            <w:tcW w:w="3084" w:type="dxa"/>
+          </w:tcPr>
+          <w:p>
+            <w:pPr>
+              <w:pStyle w:val="Geenafstand"/>
+            </w:pPr>
+          </w:p>
+        </w:tc>
+      </w:tr>
+      <w:tr>
+        <w:tc>
+          <w:tcPr>
+            <w:tcW w:w="675" w:type="dxa"/>
+          </w:tcPr>
+          <w:p>
+            <w:pPr>
+              <w:pStyle w:val="Geenafstand"/>
+            </w:pPr>
+          </w:p>
+        </w:tc>
+        <w:tc>
+          <w:tcPr>
+            <w:tcW w:w="5529" w:type="dxa"/>
+          </w:tcPr>
+          <w:p>
+            <w:pPr>
+              <w:pStyle w:val="Geenafstand"/>
+            </w:pPr>
+          </w:p>
+        </w:tc>
+        <w:tc>
+          <w:tcPr>
+            <w:tcW w:w="3084" w:type="dxa"/>
+          </w:tcPr>
+          <w:p>
+            <w:pPr>
+              <w:pStyle w:val="Geenafstand"/>
+            </w:pPr>
+          </w:p>
+        </w:tc>
+      </w:tr>
+      <w:tr>
+        <w:tc>
+          <w:tcPr>
+            <w:tcW w:w="675" w:type="dxa"/>
+          </w:tcPr>
+          <w:p>
+            <w:pPr>
+              <w:pStyle w:val="Geenafstand"/>
+            </w:pPr>
+          </w:p>
+        </w:tc>
+        <w:tc>
+          <w:tcPr>
+            <w:tcW w:w="5529" w:type="dxa"/>
+          </w:tcPr>
+          <w:p>
+            <w:pPr>
+              <w:pStyle w:val="Geenafstand"/>
+            </w:pPr>
+            <w:r>
+              <w:t>Eigen topic wijzigen</w:t>
+            </w:r>
+          </w:p>
+        </w:tc>
+        <w:tc>
+          <w:tcPr>
+            <w:tcW w:w="3084" w:type="dxa"/>
+          </w:tcPr>
+          <w:p>
+            <w:pPr>
+              <w:pStyle w:val="Geenafstand"/>
+            </w:pPr>
+            <w:r>
+              <w:t>Alle users kunnen dit nog</w:t>
+            </w:r>
+          </w:p>
+        </w:tc>
+      </w:tr>
+      <w:tr>
+        <w:tc>
+          <w:tcPr>
+            <w:tcW w:w="675" w:type="dxa"/>
+          </w:tcPr>
+          <w:p>
+            <w:pPr>
+              <w:pStyle w:val="Geenafstand"/>
+            </w:pPr>
+          </w:p>
+        </w:tc>
+        <w:tc>
+          <w:tcPr>
+            <w:tcW w:w="5529" w:type="dxa"/>
+          </w:tcPr>
+          <w:p>
+            <w:pPr>
+              <w:pStyle w:val="Geenafstand"/>
+            </w:pPr>
+            <w:r>
+              <w:t xml:space="preserve">Moderator </w:t>
+            </w:r>
+            <w:r>
+              <w:t>topic</w:t>
+            </w:r>
+            <w:r>
+              <w:t xml:space="preserve"> verwijderen</w:t>
+            </w:r>
+          </w:p>
+        </w:tc>
+        <w:tc>
+          <w:tcPr>
+            <w:tcW w:w="3084" w:type="dxa"/>
+          </w:tcPr>
+          <w:p>
+            <w:pPr>
+              <w:pStyle w:val="Geenafstand"/>
+            </w:pPr>
+            <w:r>
+              <w:t>Alle users kunnen dit nog</w:t>
+            </w:r>
+          </w:p>
+        </w:tc>
+      </w:tr>
+      <w:tr>
+        <w:tc>
+          <w:tcPr>
+            <w:tcW w:w="675" w:type="dxa"/>
+          </w:tcPr>
+          <w:p>
+            <w:pPr>
+              <w:pStyle w:val="Geenafstand"/>
+            </w:pPr>
+          </w:p>
+        </w:tc>
+        <w:tc>
+          <w:tcPr>
+            <w:tcW w:w="5529" w:type="dxa"/>
+          </w:tcPr>
+          <w:p>
+            <w:pPr>
+              <w:pStyle w:val="Geenafstand"/>
+            </w:pPr>
+          </w:p>
+        </w:tc>
+        <w:tc>
+          <w:tcPr>
+            <w:tcW w:w="3084" w:type="dxa"/>
+          </w:tcPr>
+          <w:p>
+            <w:pPr>
+              <w:pStyle w:val="Geenafstand"/>
+            </w:pPr>
+          </w:p>
+        </w:tc>
+      </w:tr>
+      <w:tr>
+        <w:tc>
+          <w:tcPr>
+            <w:tcW w:w="675" w:type="dxa"/>
+          </w:tcPr>
+          <w:p>
+            <w:pPr>
+              <w:pStyle w:val="Geenafstand"/>
+            </w:pPr>
+          </w:p>
+        </w:tc>
+        <w:tc>
+          <w:tcPr>
+            <w:tcW w:w="5529" w:type="dxa"/>
+          </w:tcPr>
+          <w:p>
+            <w:pPr>
+              <w:pStyle w:val="Geenafstand"/>
+            </w:pPr>
+            <w:r>
+              <w:t>Eigen reply wijzigen</w:t>
+            </w:r>
+          </w:p>
+        </w:tc>
+        <w:tc>
+          <w:tcPr>
+            <w:tcW w:w="3084" w:type="dxa"/>
+          </w:tcPr>
+          <w:p>
+            <w:pPr>
+              <w:pStyle w:val="Geenafstand"/>
+            </w:pPr>
+            <w:r>
+              <w:t>Alle users kunnen dit nog</w:t>
+            </w:r>
+          </w:p>
+        </w:tc>
+      </w:tr>
+      <w:tr>
+        <w:tc>
+          <w:tcPr>
+            <w:tcW w:w="675" w:type="dxa"/>
+          </w:tcPr>
+          <w:p>
+            <w:pPr>
+              <w:pStyle w:val="Geenafstand"/>
+            </w:pPr>
+          </w:p>
+        </w:tc>
+        <w:tc>
+          <w:tcPr>
+            <w:tcW w:w="5529" w:type="dxa"/>
+          </w:tcPr>
+          <w:p>
+            <w:pPr>
+              <w:pStyle w:val="Geenafstand"/>
+            </w:pPr>
+            <w:r>
+              <w:t>Eigen rep</w:t>
+            </w:r>
+            <w:r>
+              <w:t>ly verwijderen</w:t>
+            </w:r>
+          </w:p>
+        </w:tc>
+        <w:tc>
+          <w:tcPr>
+            <w:tcW w:w="3084" w:type="dxa"/>
+          </w:tcPr>
+          <w:p>
+            <w:pPr>
+              <w:pStyle w:val="Geenafstand"/>
+            </w:pPr>
+            <w:r>
+              <w:t>Alle users kunnen dit nog</w:t>
+            </w:r>
+          </w:p>
+        </w:tc>
+      </w:tr>
+      <w:tr>
+        <w:tc>
+          <w:tcPr>
+            <w:tcW w:w="675" w:type="dxa"/>
+          </w:tcPr>
+          <w:p>
+            <w:pPr>
+              <w:pStyle w:val="Geenafstand"/>
+            </w:pPr>
+          </w:p>
+        </w:tc>
+        <w:tc>
+          <w:tcPr>
+            <w:tcW w:w="5529" w:type="dxa"/>
+          </w:tcPr>
+          <w:p>
+            <w:pPr>
+              <w:pStyle w:val="Geenafstand"/>
+            </w:pPr>
+          </w:p>
+        </w:tc>
+        <w:tc>
+          <w:tcPr>
+            <w:tcW w:w="3084" w:type="dxa"/>
+          </w:tcPr>
+          <w:p>
+            <w:pPr>
+              <w:pStyle w:val="Geenafstand"/>
+            </w:pPr>
+          </w:p>
+        </w:tc>
+      </w:tr>
+      <w:tr>
+        <w:tc>
+          <w:tcPr>
+            <w:tcW w:w="675" w:type="dxa"/>
+          </w:tcPr>
+          <w:p>
+            <w:pPr>
+              <w:pStyle w:val="Geenafstand"/>
+            </w:pPr>
+          </w:p>
+        </w:tc>
+        <w:tc>
+          <w:tcPr>
+            <w:tcW w:w="5529" w:type="dxa"/>
+          </w:tcPr>
+          <w:p>
+            <w:pPr>
+              <w:pStyle w:val="Geenafstand"/>
+            </w:pPr>
+            <w:r>
+              <w:t>Moderator reply wijzigen</w:t>
+            </w:r>
+          </w:p>
+        </w:tc>
+        <w:tc>
+          <w:tcPr>
+            <w:tcW w:w="3084" w:type="dxa"/>
+          </w:tcPr>
+          <w:p>
+            <w:pPr>
+              <w:pStyle w:val="Geenafstand"/>
+            </w:pPr>
+            <w:r>
+              <w:t>Alle users kunnen dit nog</w:t>
+            </w:r>
+          </w:p>
+        </w:tc>
+      </w:tr>
+      <w:tr>
+        <w:tc>
+          <w:tcPr>
+            <w:tcW w:w="675" w:type="dxa"/>
+          </w:tcPr>
+          <w:p>
+            <w:pPr>
+              <w:pStyle w:val="Geenafstand"/>
+            </w:pPr>
+          </w:p>
+        </w:tc>
+        <w:tc>
+          <w:tcPr>
+            <w:tcW w:w="5529" w:type="dxa"/>
+          </w:tcPr>
+          <w:p>
+            <w:pPr>
+              <w:pStyle w:val="Geenafstand"/>
+            </w:pPr>
+            <w:r>
+              <w:t>Moderator reply verwijderen</w:t>
+            </w:r>
+          </w:p>
+        </w:tc>
+        <w:tc>
+          <w:tcPr>
+            <w:tcW w:w="3084" w:type="dxa"/>
+          </w:tcPr>
+          <w:p>
+            <w:pPr>
+              <w:pStyle w:val="Geenafstand"/>
+            </w:pPr>
+            <w:r>
+              <w:t>Alle users kunnen dit nog</w:t>
+            </w:r>
+          </w:p>
+        </w:tc>
+      </w:tr>
+      <w:tr>
+        <w:tc>
+          <w:tcPr>
+            <w:tcW w:w="675" w:type="dxa"/>
+          </w:tcPr>
+          <w:p>
+            <w:pPr>
+              <w:pStyle w:val="Geenafstand"/>
+            </w:pPr>
+          </w:p>
+        </w:tc>
+        <w:tc>
+          <w:tcPr>
+            <w:tcW w:w="5529" w:type="dxa"/>
+          </w:tcPr>
+          <w:p>
+            <w:pPr>
+              <w:pStyle w:val="Geenafstand"/>
+            </w:pPr>
+          </w:p>
+        </w:tc>
+        <w:tc>
+          <w:tcPr>
+            <w:tcW w:w="3084" w:type="dxa"/>
+          </w:tcPr>
+          <w:p>
+            <w:pPr>
+              <w:pStyle w:val="Geenafstand"/>
+            </w:pPr>
+          </w:p>
+        </w:tc>
+      </w:tr>
+      <w:tr>
+        <w:tc>
+          <w:tcPr>
+            <w:tcW w:w="675" w:type="dxa"/>
+          </w:tcPr>
+          <w:p>
+            <w:pPr>
+              <w:pStyle w:val="Geenafstand"/>
+            </w:pPr>
+          </w:p>
+        </w:tc>
+        <w:tc>
+          <w:tcPr>
+            <w:tcW w:w="5529" w:type="dxa"/>
+          </w:tcPr>
+          <w:p>
+            <w:pPr>
+              <w:pStyle w:val="Geenafstand"/>
+            </w:pPr>
+            <w:r>
+              <w:t>Gebruiker blokkeren</w:t>
+            </w:r>
+          </w:p>
+        </w:tc>
+        <w:tc>
+          <w:tcPr>
+            <w:tcW w:w="3084" w:type="dxa"/>
+          </w:tcPr>
+          <w:p>
+            <w:pPr>
+              <w:pStyle w:val="Geenafstand"/>
+            </w:pPr>
+          </w:p>
+        </w:tc>
+      </w:tr>
+      <w:tr>
+        <w:tc>
+          <w:tcPr>
+            <w:tcW w:w="675" w:type="dxa"/>
+          </w:tcPr>
+          <w:p>
+            <w:pPr>
+              <w:pStyle w:val="Geenafstand"/>
+            </w:pPr>
+          </w:p>
+        </w:tc>
+        <w:tc>
+          <w:tcPr>
+            <w:tcW w:w="5529" w:type="dxa"/>
+          </w:tcPr>
+          <w:p>
+            <w:pPr>
+              <w:pStyle w:val="Geenafstand"/>
+            </w:pPr>
+          </w:p>
+        </w:tc>
+        <w:tc>
+          <w:tcPr>
+            <w:tcW w:w="3084" w:type="dxa"/>
+          </w:tcPr>
+          <w:p>
+            <w:pPr>
+              <w:pStyle w:val="Geenafstand"/>
+            </w:pPr>
+          </w:p>
+        </w:tc>
+      </w:tr>
+      <w:tr>
+        <w:tc>
+          <w:tcPr>
+            <w:tcW w:w="675" w:type="dxa"/>
+          </w:tcPr>
+          <w:p>
+            <w:pPr>
+              <w:pStyle w:val="Geenafstand"/>
+            </w:pPr>
+          </w:p>
+        </w:tc>
+        <w:tc>
+          <w:tcPr>
+            <w:tcW w:w="5529" w:type="dxa"/>
+          </w:tcPr>
+          <w:p>
+            <w:pPr>
+              <w:pStyle w:val="Geenafstand"/>
+            </w:pPr>
+            <w:r>
+              <w:t>Eigen topic sluiten</w:t>
+            </w:r>
+          </w:p>
+        </w:tc>
+        <w:tc>
+          <w:tcPr>
+            <w:tcW w:w="3084" w:type="dxa"/>
+          </w:tcPr>
+          <w:p>
+            <w:pPr>
+              <w:pStyle w:val="Geenafstand"/>
+            </w:pPr>
+            <w:r>
+              <w:t>Alle users kunnen dit nog</w:t>
+            </w:r>
             <w:bookmarkStart w:id="0" w:name="_GoBack"/>
             <w:bookmarkEnd w:id="0"/>
           </w:p>
         </w:tc>
-        <w:tc>
-          <w:tcPr>
-            <w:tcW w:w="5529" w:type="dxa"/>
-          </w:tcPr>
-          <w:p>
-            <w:pPr>
-              <w:pStyle w:val="Geenafstand"/>
-            </w:pPr>
-            <w:r>
-              <w:t>News bericht verwijderen</w:t>
-            </w:r>
-          </w:p>
-        </w:tc>
-        <w:tc>
-          <w:tcPr>
-            <w:tcW w:w="3084" w:type="dxa"/>
-          </w:tcPr>
-          <w:p>
-            <w:pPr>
-              <w:pStyle w:val="Geenafstand"/>
-            </w:pPr>
-          </w:p>
-        </w:tc>
-      </w:tr>
-      <w:tr>
-        <w:tc>
-          <w:tcPr>
-            <w:tcW w:w="675" w:type="dxa"/>
-          </w:tcPr>
-          <w:p>
-            <w:pPr>
-              <w:pStyle w:val="Geenafstand"/>
-            </w:pPr>
-          </w:p>
-        </w:tc>
-        <w:tc>
-          <w:tcPr>
-            <w:tcW w:w="5529" w:type="dxa"/>
-          </w:tcPr>
-          <w:p>
-            <w:pPr>
-              <w:pStyle w:val="Geenafstand"/>
-            </w:pPr>
-          </w:p>
-        </w:tc>
-        <w:tc>
-          <w:tcPr>
-            <w:tcW w:w="3084" w:type="dxa"/>
-          </w:tcPr>
-          <w:p>
-            <w:pPr>
-              <w:pStyle w:val="Geenafstand"/>
-            </w:pPr>
-          </w:p>
-        </w:tc>
-      </w:tr>
-      <w:tr>
-        <w:tc>
-          <w:tcPr>
-            <w:tcW w:w="675" w:type="dxa"/>
-          </w:tcPr>
-          <w:p>
-            <w:pPr>
-              <w:pStyle w:val="Geenafstand"/>
-            </w:pPr>
-          </w:p>
-        </w:tc>
-        <w:tc>
-          <w:tcPr>
-            <w:tcW w:w="5529" w:type="dxa"/>
-          </w:tcPr>
-          <w:p>
-            <w:pPr>
-              <w:pStyle w:val="Geenafstand"/>
-            </w:pPr>
-            <w:r>
-              <w:t>Eigen topic wijzigen</w:t>
+      </w:tr>
+      <w:tr>
+        <w:tc>
+          <w:tcPr>
+            <w:tcW w:w="675" w:type="dxa"/>
+          </w:tcPr>
+          <w:p>
+            <w:pPr>
+              <w:pStyle w:val="Geenafstand"/>
+            </w:pPr>
+          </w:p>
+        </w:tc>
+        <w:tc>
+          <w:tcPr>
+            <w:tcW w:w="5529" w:type="dxa"/>
+          </w:tcPr>
+          <w:p>
+            <w:pPr>
+              <w:pStyle w:val="Geenafstand"/>
+            </w:pPr>
+            <w:r>
+              <w:t>Moderator topic sluiten</w:t>
             </w:r>
           </w:p>
         </w:tc>
@@ -557,460 +995,6 @@
             </w:pPr>
             <w:r>
               <w:t>Alle users kunnen dit nog</w:t>
-            </w:r>
-          </w:p>
-        </w:tc>
-      </w:tr>
-      <w:tr>
-        <w:tc>
-          <w:tcPr>
-            <w:tcW w:w="675" w:type="dxa"/>
-          </w:tcPr>
-          <w:p>
-            <w:pPr>
-              <w:pStyle w:val="Geenafstand"/>
-            </w:pPr>
-          </w:p>
-        </w:tc>
-        <w:tc>
-          <w:tcPr>
-            <w:tcW w:w="5529" w:type="dxa"/>
-          </w:tcPr>
-          <w:p>
-            <w:pPr>
-              <w:pStyle w:val="Geenafstand"/>
-            </w:pPr>
-            <w:r>
-              <w:t xml:space="preserve">Moderator </w:t>
-            </w:r>
-            <w:r>
-              <w:t>topic</w:t>
-            </w:r>
-            <w:r>
-              <w:t xml:space="preserve"> verwijderen</w:t>
-            </w:r>
-          </w:p>
-        </w:tc>
-        <w:tc>
-          <w:tcPr>
-            <w:tcW w:w="3084" w:type="dxa"/>
-          </w:tcPr>
-          <w:p>
-            <w:pPr>
-              <w:pStyle w:val="Geenafstand"/>
-            </w:pPr>
-            <w:r>
-              <w:t>Alle users kunnen dit nog</w:t>
-            </w:r>
-          </w:p>
-        </w:tc>
-      </w:tr>
-      <w:tr>
-        <w:tc>
-          <w:tcPr>
-            <w:tcW w:w="675" w:type="dxa"/>
-          </w:tcPr>
-          <w:p>
-            <w:pPr>
-              <w:pStyle w:val="Geenafstand"/>
-            </w:pPr>
-          </w:p>
-        </w:tc>
-        <w:tc>
-          <w:tcPr>
-            <w:tcW w:w="5529" w:type="dxa"/>
-          </w:tcPr>
-          <w:p>
-            <w:pPr>
-              <w:pStyle w:val="Geenafstand"/>
-            </w:pPr>
-          </w:p>
-        </w:tc>
-        <w:tc>
-          <w:tcPr>
-            <w:tcW w:w="3084" w:type="dxa"/>
-          </w:tcPr>
-          <w:p>
-            <w:pPr>
-              <w:pStyle w:val="Geenafstand"/>
-            </w:pPr>
-          </w:p>
-        </w:tc>
-      </w:tr>
-      <w:tr>
-        <w:tc>
-          <w:tcPr>
-            <w:tcW w:w="675" w:type="dxa"/>
-          </w:tcPr>
-          <w:p>
-            <w:pPr>
-              <w:pStyle w:val="Geenafstand"/>
-            </w:pPr>
-          </w:p>
-        </w:tc>
-        <w:tc>
-          <w:tcPr>
-            <w:tcW w:w="5529" w:type="dxa"/>
-          </w:tcPr>
-          <w:p>
-            <w:pPr>
-              <w:pStyle w:val="Geenafstand"/>
-            </w:pPr>
-            <w:r>
-              <w:t>Eigen reply wijzigen</w:t>
-            </w:r>
-          </w:p>
-        </w:tc>
-        <w:tc>
-          <w:tcPr>
-            <w:tcW w:w="3084" w:type="dxa"/>
-          </w:tcPr>
-          <w:p>
-            <w:pPr>
-              <w:pStyle w:val="Geenafstand"/>
-            </w:pPr>
-            <w:r>
-              <w:t>Alle users kunnen dit nog</w:t>
-            </w:r>
-          </w:p>
-        </w:tc>
-      </w:tr>
-      <w:tr>
-        <w:tc>
-          <w:tcPr>
-            <w:tcW w:w="675" w:type="dxa"/>
-          </w:tcPr>
-          <w:p>
-            <w:pPr>
-              <w:pStyle w:val="Geenafstand"/>
-            </w:pPr>
-          </w:p>
-        </w:tc>
-        <w:tc>
-          <w:tcPr>
-            <w:tcW w:w="5529" w:type="dxa"/>
-          </w:tcPr>
-          <w:p>
-            <w:pPr>
-              <w:pStyle w:val="Geenafstand"/>
-            </w:pPr>
-            <w:r>
-              <w:t>Eigen rep</w:t>
-            </w:r>
-            <w:r>
-              <w:t>ly verwijderen</w:t>
-            </w:r>
-          </w:p>
-        </w:tc>
-        <w:tc>
-          <w:tcPr>
-            <w:tcW w:w="3084" w:type="dxa"/>
-          </w:tcPr>
-          <w:p>
-            <w:pPr>
-              <w:pStyle w:val="Geenafstand"/>
-            </w:pPr>
-            <w:r>
-              <w:t>Alle users kunnen dit nog</w:t>
-            </w:r>
-          </w:p>
-        </w:tc>
-      </w:tr>
-      <w:tr>
-        <w:tc>
-          <w:tcPr>
-            <w:tcW w:w="675" w:type="dxa"/>
-          </w:tcPr>
-          <w:p>
-            <w:pPr>
-              <w:pStyle w:val="Geenafstand"/>
-            </w:pPr>
-          </w:p>
-        </w:tc>
-        <w:tc>
-          <w:tcPr>
-            <w:tcW w:w="5529" w:type="dxa"/>
-          </w:tcPr>
-          <w:p>
-            <w:pPr>
-              <w:pStyle w:val="Geenafstand"/>
-            </w:pPr>
-          </w:p>
-        </w:tc>
-        <w:tc>
-          <w:tcPr>
-            <w:tcW w:w="3084" w:type="dxa"/>
-          </w:tcPr>
-          <w:p>
-            <w:pPr>
-              <w:pStyle w:val="Geenafstand"/>
-            </w:pPr>
-          </w:p>
-        </w:tc>
-      </w:tr>
-      <w:tr>
-        <w:tc>
-          <w:tcPr>
-            <w:tcW w:w="675" w:type="dxa"/>
-          </w:tcPr>
-          <w:p>
-            <w:pPr>
-              <w:pStyle w:val="Geenafstand"/>
-            </w:pPr>
-          </w:p>
-        </w:tc>
-        <w:tc>
-          <w:tcPr>
-            <w:tcW w:w="5529" w:type="dxa"/>
-          </w:tcPr>
-          <w:p>
-            <w:pPr>
-              <w:pStyle w:val="Geenafstand"/>
-            </w:pPr>
-            <w:r>
-              <w:t>Moderator reply wijzigen</w:t>
-            </w:r>
-          </w:p>
-        </w:tc>
-        <w:tc>
-          <w:tcPr>
-            <w:tcW w:w="3084" w:type="dxa"/>
-          </w:tcPr>
-          <w:p>
-            <w:pPr>
-              <w:pStyle w:val="Geenafstand"/>
-            </w:pPr>
-            <w:r>
-              <w:t>Alle users kunnen dit nog</w:t>
-            </w:r>
-          </w:p>
-        </w:tc>
-      </w:tr>
-      <w:tr>
-        <w:tc>
-          <w:tcPr>
-            <w:tcW w:w="675" w:type="dxa"/>
-          </w:tcPr>
-          <w:p>
-            <w:pPr>
-              <w:pStyle w:val="Geenafstand"/>
-            </w:pPr>
-          </w:p>
-        </w:tc>
-        <w:tc>
-          <w:tcPr>
-            <w:tcW w:w="5529" w:type="dxa"/>
-          </w:tcPr>
-          <w:p>
-            <w:pPr>
-              <w:pStyle w:val="Geenafstand"/>
-            </w:pPr>
-            <w:r>
-              <w:t>Moderator reply verwijderen</w:t>
-            </w:r>
-          </w:p>
-        </w:tc>
-        <w:tc>
-          <w:tcPr>
-            <w:tcW w:w="3084" w:type="dxa"/>
-          </w:tcPr>
-          <w:p>
-            <w:pPr>
-              <w:pStyle w:val="Geenafstand"/>
-            </w:pPr>
-            <w:r>
-              <w:t>Alle users kunnen dit nog</w:t>
-            </w:r>
-          </w:p>
-        </w:tc>
-      </w:tr>
-      <w:tr>
-        <w:tc>
-          <w:tcPr>
-            <w:tcW w:w="675" w:type="dxa"/>
-          </w:tcPr>
-          <w:p>
-            <w:pPr>
-              <w:pStyle w:val="Geenafstand"/>
-            </w:pPr>
-          </w:p>
-        </w:tc>
-        <w:tc>
-          <w:tcPr>
-            <w:tcW w:w="5529" w:type="dxa"/>
-          </w:tcPr>
-          <w:p>
-            <w:pPr>
-              <w:pStyle w:val="Geenafstand"/>
-            </w:pPr>
-          </w:p>
-        </w:tc>
-        <w:tc>
-          <w:tcPr>
-            <w:tcW w:w="3084" w:type="dxa"/>
-          </w:tcPr>
-          <w:p>
-            <w:pPr>
-              <w:pStyle w:val="Geenafstand"/>
-            </w:pPr>
-          </w:p>
-        </w:tc>
-      </w:tr>
-      <w:tr>
-        <w:tc>
-          <w:tcPr>
-            <w:tcW w:w="675" w:type="dxa"/>
-          </w:tcPr>
-          <w:p>
-            <w:pPr>
-              <w:pStyle w:val="Geenafstand"/>
-            </w:pPr>
-          </w:p>
-        </w:tc>
-        <w:tc>
-          <w:tcPr>
-            <w:tcW w:w="5529" w:type="dxa"/>
-          </w:tcPr>
-          <w:p>
-            <w:pPr>
-              <w:pStyle w:val="Geenafstand"/>
-            </w:pPr>
-            <w:r>
-              <w:t>Gebruiker blokkeren</w:t>
-            </w:r>
-          </w:p>
-        </w:tc>
-        <w:tc>
-          <w:tcPr>
-            <w:tcW w:w="3084" w:type="dxa"/>
-          </w:tcPr>
-          <w:p>
-            <w:pPr>
-              <w:pStyle w:val="Geenafstand"/>
-            </w:pPr>
-          </w:p>
-        </w:tc>
-      </w:tr>
-      <w:tr>
-        <w:tc>
-          <w:tcPr>
-            <w:tcW w:w="675" w:type="dxa"/>
-          </w:tcPr>
-          <w:p>
-            <w:pPr>
-              <w:pStyle w:val="Geenafstand"/>
-            </w:pPr>
-          </w:p>
-        </w:tc>
-        <w:tc>
-          <w:tcPr>
-            <w:tcW w:w="5529" w:type="dxa"/>
-          </w:tcPr>
-          <w:p>
-            <w:pPr>
-              <w:pStyle w:val="Geenafstand"/>
-            </w:pPr>
-          </w:p>
-        </w:tc>
-        <w:tc>
-          <w:tcPr>
-            <w:tcW w:w="3084" w:type="dxa"/>
-          </w:tcPr>
-          <w:p>
-            <w:pPr>
-              <w:pStyle w:val="Geenafstand"/>
-            </w:pPr>
-          </w:p>
-        </w:tc>
-      </w:tr>
-      <w:tr>
-        <w:tc>
-          <w:tcPr>
-            <w:tcW w:w="675" w:type="dxa"/>
-          </w:tcPr>
-          <w:p>
-            <w:pPr>
-              <w:pStyle w:val="Geenafstand"/>
-            </w:pPr>
-          </w:p>
-        </w:tc>
-        <w:tc>
-          <w:tcPr>
-            <w:tcW w:w="5529" w:type="dxa"/>
-          </w:tcPr>
-          <w:p>
-            <w:pPr>
-              <w:pStyle w:val="Geenafstand"/>
-            </w:pPr>
-            <w:r>
-              <w:t>Eigen topic sluiten</w:t>
-            </w:r>
-          </w:p>
-        </w:tc>
-        <w:tc>
-          <w:tcPr>
-            <w:tcW w:w="3084" w:type="dxa"/>
-          </w:tcPr>
-          <w:p>
-            <w:pPr>
-              <w:pStyle w:val="Geenafstand"/>
-            </w:pPr>
-            <w:r>
-              <w:t>Alle users kunnen dit nog</w:t>
-            </w:r>
-          </w:p>
-          <w:p>
-            <w:pPr>
-              <w:pStyle w:val="Geenafstand"/>
-            </w:pPr>
-            <w:r>
-              <w:t>Users kunnen nog posten</w:t>
-            </w:r>
-          </w:p>
-        </w:tc>
-      </w:tr>
-      <w:tr>
-        <w:tc>
-          <w:tcPr>
-            <w:tcW w:w="675" w:type="dxa"/>
-          </w:tcPr>
-          <w:p>
-            <w:pPr>
-              <w:pStyle w:val="Geenafstand"/>
-            </w:pPr>
-          </w:p>
-        </w:tc>
-        <w:tc>
-          <w:tcPr>
-            <w:tcW w:w="5529" w:type="dxa"/>
-          </w:tcPr>
-          <w:p>
-            <w:pPr>
-              <w:pStyle w:val="Geenafstand"/>
-            </w:pPr>
-            <w:r>
-              <w:t>Moderator topic sluiten</w:t>
-            </w:r>
-          </w:p>
-        </w:tc>
-        <w:tc>
-          <w:tcPr>
-            <w:tcW w:w="3084" w:type="dxa"/>
-          </w:tcPr>
-          <w:p>
-            <w:pPr>
-              <w:pStyle w:val="Geenafstand"/>
-            </w:pPr>
-            <w:r>
-              <w:t>Alle users kunnen dit nog</w:t>
-            </w:r>
-          </w:p>
-          <w:p>
-            <w:pPr>
-              <w:pStyle w:val="Geenafstand"/>
-            </w:pPr>
-            <w:r>
-              <w:t>Users kunnen nog posten</w:t>
             </w:r>
           </w:p>
         </w:tc>

</xml_diff>

<commit_message>
Op de category view kan nu gezocht worden naar topics
</commit_message>
<xml_diff>
--- a/Overige taken lijst.docx
+++ b/Overige taken lijst.docx
@@ -956,445 +956,448 @@
             <w:r>
               <w:t>Alle users kunnen dit nog</w:t>
             </w:r>
+          </w:p>
+        </w:tc>
+      </w:tr>
+      <w:tr>
+        <w:tc>
+          <w:tcPr>
+            <w:tcW w:w="675" w:type="dxa"/>
+          </w:tcPr>
+          <w:p>
+            <w:pPr>
+              <w:pStyle w:val="Geenafstand"/>
+            </w:pPr>
+          </w:p>
+        </w:tc>
+        <w:tc>
+          <w:tcPr>
+            <w:tcW w:w="5529" w:type="dxa"/>
+          </w:tcPr>
+          <w:p>
+            <w:pPr>
+              <w:pStyle w:val="Geenafstand"/>
+            </w:pPr>
+            <w:r>
+              <w:t>Moderator topic sluiten</w:t>
+            </w:r>
+          </w:p>
+        </w:tc>
+        <w:tc>
+          <w:tcPr>
+            <w:tcW w:w="3084" w:type="dxa"/>
+          </w:tcPr>
+          <w:p>
+            <w:pPr>
+              <w:pStyle w:val="Geenafstand"/>
+            </w:pPr>
+            <w:r>
+              <w:t>Alle users kunnen dit nog</w:t>
+            </w:r>
+          </w:p>
+        </w:tc>
+      </w:tr>
+      <w:tr>
+        <w:tc>
+          <w:tcPr>
+            <w:tcW w:w="675" w:type="dxa"/>
+          </w:tcPr>
+          <w:p>
+            <w:pPr>
+              <w:pStyle w:val="Geenafstand"/>
+            </w:pPr>
+          </w:p>
+        </w:tc>
+        <w:tc>
+          <w:tcPr>
+            <w:tcW w:w="5529" w:type="dxa"/>
+          </w:tcPr>
+          <w:p>
+            <w:pPr>
+              <w:pStyle w:val="Geenafstand"/>
+            </w:pPr>
+          </w:p>
+        </w:tc>
+        <w:tc>
+          <w:tcPr>
+            <w:tcW w:w="3084" w:type="dxa"/>
+          </w:tcPr>
+          <w:p>
+            <w:pPr>
+              <w:pStyle w:val="Geenafstand"/>
+            </w:pPr>
+          </w:p>
+        </w:tc>
+      </w:tr>
+      <w:tr>
+        <w:tc>
+          <w:tcPr>
+            <w:tcW w:w="675" w:type="dxa"/>
+          </w:tcPr>
+          <w:p>
+            <w:pPr>
+              <w:pStyle w:val="Geenafstand"/>
+            </w:pPr>
+            <w:r>
+              <w:t>X</w:t>
+            </w:r>
+          </w:p>
+        </w:tc>
+        <w:tc>
+          <w:tcPr>
+            <w:tcW w:w="5529" w:type="dxa"/>
+          </w:tcPr>
+          <w:p>
+            <w:pPr>
+              <w:pStyle w:val="Geenafstand"/>
+            </w:pPr>
+            <w:r>
+              <w:t>Aangeven of topic open of gesloten is</w:t>
+            </w:r>
+          </w:p>
+        </w:tc>
+        <w:tc>
+          <w:tcPr>
+            <w:tcW w:w="3084" w:type="dxa"/>
+          </w:tcPr>
+          <w:p>
+            <w:pPr>
+              <w:pStyle w:val="Geenafstand"/>
+            </w:pPr>
+          </w:p>
+        </w:tc>
+      </w:tr>
+      <w:tr>
+        <w:tc>
+          <w:tcPr>
+            <w:tcW w:w="675" w:type="dxa"/>
+          </w:tcPr>
+          <w:p>
+            <w:pPr>
+              <w:pStyle w:val="Geenafstand"/>
+            </w:pPr>
+          </w:p>
+        </w:tc>
+        <w:tc>
+          <w:tcPr>
+            <w:tcW w:w="5529" w:type="dxa"/>
+          </w:tcPr>
+          <w:p>
+            <w:pPr>
+              <w:pStyle w:val="Geenafstand"/>
+            </w:pPr>
+          </w:p>
+        </w:tc>
+        <w:tc>
+          <w:tcPr>
+            <w:tcW w:w="3084" w:type="dxa"/>
+          </w:tcPr>
+          <w:p>
+            <w:pPr>
+              <w:pStyle w:val="Geenafstand"/>
+            </w:pPr>
+          </w:p>
+        </w:tc>
+      </w:tr>
+      <w:tr>
+        <w:tc>
+          <w:tcPr>
+            <w:tcW w:w="675" w:type="dxa"/>
+          </w:tcPr>
+          <w:p>
+            <w:pPr>
+              <w:pStyle w:val="Geenafstand"/>
+            </w:pPr>
+          </w:p>
+        </w:tc>
+        <w:tc>
+          <w:tcPr>
+            <w:tcW w:w="5529" w:type="dxa"/>
+          </w:tcPr>
+          <w:p>
+            <w:pPr>
+              <w:pStyle w:val="Geenafstand"/>
+            </w:pPr>
+            <w:r>
+              <w:t>Eigen topic verwijderen</w:t>
+            </w:r>
+          </w:p>
+        </w:tc>
+        <w:tc>
+          <w:tcPr>
+            <w:tcW w:w="3084" w:type="dxa"/>
+          </w:tcPr>
+          <w:p>
+            <w:pPr>
+              <w:pStyle w:val="Geenafstand"/>
+            </w:pPr>
+            <w:r>
+              <w:t>Alle users kunnen dit nog</w:t>
+            </w:r>
+          </w:p>
+        </w:tc>
+      </w:tr>
+      <w:tr>
+        <w:tc>
+          <w:tcPr>
+            <w:tcW w:w="675" w:type="dxa"/>
+          </w:tcPr>
+          <w:p>
+            <w:pPr>
+              <w:pStyle w:val="Geenafstand"/>
+            </w:pPr>
+          </w:p>
+        </w:tc>
+        <w:tc>
+          <w:tcPr>
+            <w:tcW w:w="5529" w:type="dxa"/>
+          </w:tcPr>
+          <w:p>
+            <w:pPr>
+              <w:pStyle w:val="Geenafstand"/>
+            </w:pPr>
+            <w:r>
+              <w:t>Moderator topic verwijderen</w:t>
+            </w:r>
+          </w:p>
+        </w:tc>
+        <w:tc>
+          <w:tcPr>
+            <w:tcW w:w="3084" w:type="dxa"/>
+          </w:tcPr>
+          <w:p>
+            <w:pPr>
+              <w:pStyle w:val="Geenafstand"/>
+            </w:pPr>
+            <w:r>
+              <w:t>Alle users kunnen dit nog</w:t>
+            </w:r>
+          </w:p>
+        </w:tc>
+      </w:tr>
+      <w:tr>
+        <w:tc>
+          <w:tcPr>
+            <w:tcW w:w="675" w:type="dxa"/>
+          </w:tcPr>
+          <w:p>
+            <w:pPr>
+              <w:pStyle w:val="Geenafstand"/>
+            </w:pPr>
+          </w:p>
+        </w:tc>
+        <w:tc>
+          <w:tcPr>
+            <w:tcW w:w="5529" w:type="dxa"/>
+          </w:tcPr>
+          <w:p>
+            <w:pPr>
+              <w:pStyle w:val="Geenafstand"/>
+            </w:pPr>
+          </w:p>
+        </w:tc>
+        <w:tc>
+          <w:tcPr>
+            <w:tcW w:w="3084" w:type="dxa"/>
+          </w:tcPr>
+          <w:p>
+            <w:pPr>
+              <w:pStyle w:val="Geenafstand"/>
+            </w:pPr>
+          </w:p>
+        </w:tc>
+      </w:tr>
+      <w:tr>
+        <w:tc>
+          <w:tcPr>
+            <w:tcW w:w="675" w:type="dxa"/>
+          </w:tcPr>
+          <w:p>
+            <w:pPr>
+              <w:pStyle w:val="Geenafstand"/>
+            </w:pPr>
+          </w:p>
+        </w:tc>
+        <w:tc>
+          <w:tcPr>
+            <w:tcW w:w="5529" w:type="dxa"/>
+          </w:tcPr>
+          <w:p>
+            <w:pPr>
+              <w:pStyle w:val="Geenafstand"/>
+            </w:pPr>
+            <w:r>
+              <w:t>Te lange reply lijst -&gt; meerdere pagina's</w:t>
+            </w:r>
+          </w:p>
+        </w:tc>
+        <w:tc>
+          <w:tcPr>
+            <w:tcW w:w="3084" w:type="dxa"/>
+          </w:tcPr>
+          <w:p>
+            <w:pPr>
+              <w:pStyle w:val="Geenafstand"/>
+            </w:pPr>
+          </w:p>
+        </w:tc>
+      </w:tr>
+      <w:tr>
+        <w:tc>
+          <w:tcPr>
+            <w:tcW w:w="675" w:type="dxa"/>
+          </w:tcPr>
+          <w:p>
+            <w:pPr>
+              <w:pStyle w:val="Geenafstand"/>
+            </w:pPr>
+          </w:p>
+        </w:tc>
+        <w:tc>
+          <w:tcPr>
+            <w:tcW w:w="5529" w:type="dxa"/>
+          </w:tcPr>
+          <w:p>
+            <w:pPr>
+              <w:pStyle w:val="Geenafstand"/>
+            </w:pPr>
+            <w:r>
+              <w:t xml:space="preserve">Te lange </w:t>
+            </w:r>
+            <w:proofErr w:type="spellStart"/>
+            <w:r>
+              <w:t>news</w:t>
+            </w:r>
+            <w:proofErr w:type="spellEnd"/>
+            <w:r>
+              <w:t xml:space="preserve"> lijst -&gt; meerdere pagina's</w:t>
+            </w:r>
+          </w:p>
+        </w:tc>
+        <w:tc>
+          <w:tcPr>
+            <w:tcW w:w="3084" w:type="dxa"/>
+          </w:tcPr>
+          <w:p>
+            <w:pPr>
+              <w:pStyle w:val="Geenafstand"/>
+            </w:pPr>
+          </w:p>
+        </w:tc>
+      </w:tr>
+      <w:tr>
+        <w:tc>
+          <w:tcPr>
+            <w:tcW w:w="675" w:type="dxa"/>
+          </w:tcPr>
+          <w:p>
+            <w:pPr>
+              <w:pStyle w:val="Geenafstand"/>
+            </w:pPr>
+          </w:p>
+        </w:tc>
+        <w:tc>
+          <w:tcPr>
+            <w:tcW w:w="5529" w:type="dxa"/>
+          </w:tcPr>
+          <w:p>
+            <w:pPr>
+              <w:pStyle w:val="Geenafstand"/>
+            </w:pPr>
+          </w:p>
+        </w:tc>
+        <w:tc>
+          <w:tcPr>
+            <w:tcW w:w="3084" w:type="dxa"/>
+          </w:tcPr>
+          <w:p>
+            <w:pPr>
+              <w:pStyle w:val="Geenafstand"/>
+            </w:pPr>
+          </w:p>
+        </w:tc>
+      </w:tr>
+      <w:tr>
+        <w:tc>
+          <w:tcPr>
+            <w:tcW w:w="675" w:type="dxa"/>
+          </w:tcPr>
+          <w:p>
+            <w:pPr>
+              <w:pStyle w:val="Geenafstand"/>
+            </w:pPr>
+          </w:p>
+        </w:tc>
+        <w:tc>
+          <w:tcPr>
+            <w:tcW w:w="5529" w:type="dxa"/>
+          </w:tcPr>
+          <w:p>
+            <w:pPr>
+              <w:pStyle w:val="Geenafstand"/>
+            </w:pPr>
+            <w:r>
+              <w:t xml:space="preserve"> Zoeken op categorie, topic, enz.</w:t>
+            </w:r>
+          </w:p>
+        </w:tc>
+        <w:tc>
+          <w:tcPr>
+            <w:tcW w:w="3084" w:type="dxa"/>
+          </w:tcPr>
+          <w:p>
+            <w:pPr>
+              <w:pStyle w:val="Geenafstand"/>
+            </w:pPr>
+          </w:p>
+        </w:tc>
+      </w:tr>
+      <w:tr>
+        <w:tc>
+          <w:tcPr>
+            <w:tcW w:w="675" w:type="dxa"/>
+          </w:tcPr>
+          <w:p>
+            <w:pPr>
+              <w:pStyle w:val="Geenafstand"/>
+            </w:pPr>
+          </w:p>
+        </w:tc>
+        <w:tc>
+          <w:tcPr>
+            <w:tcW w:w="5529" w:type="dxa"/>
+          </w:tcPr>
+          <w:p>
+            <w:pPr>
+              <w:pStyle w:val="Geenafstand"/>
+            </w:pPr>
+          </w:p>
+        </w:tc>
+        <w:tc>
+          <w:tcPr>
+            <w:tcW w:w="3084" w:type="dxa"/>
+          </w:tcPr>
+          <w:p>
+            <w:pPr>
+              <w:pStyle w:val="Geenafstand"/>
+            </w:pPr>
+          </w:p>
+        </w:tc>
+      </w:tr>
+      <w:tr>
+        <w:tc>
+          <w:tcPr>
+            <w:tcW w:w="675" w:type="dxa"/>
+          </w:tcPr>
+          <w:p>
+            <w:pPr>
+              <w:pStyle w:val="Geenafstand"/>
+            </w:pPr>
+            <w:r>
+              <w:t>X</w:t>
+            </w:r>
             <w:bookmarkStart w:id="0" w:name="_GoBack"/>
             <w:bookmarkEnd w:id="0"/>
-          </w:p>
-        </w:tc>
-      </w:tr>
-      <w:tr>
-        <w:tc>
-          <w:tcPr>
-            <w:tcW w:w="675" w:type="dxa"/>
-          </w:tcPr>
-          <w:p>
-            <w:pPr>
-              <w:pStyle w:val="Geenafstand"/>
-            </w:pPr>
-          </w:p>
-        </w:tc>
-        <w:tc>
-          <w:tcPr>
-            <w:tcW w:w="5529" w:type="dxa"/>
-          </w:tcPr>
-          <w:p>
-            <w:pPr>
-              <w:pStyle w:val="Geenafstand"/>
-            </w:pPr>
-            <w:r>
-              <w:t>Moderator topic sluiten</w:t>
-            </w:r>
-          </w:p>
-        </w:tc>
-        <w:tc>
-          <w:tcPr>
-            <w:tcW w:w="3084" w:type="dxa"/>
-          </w:tcPr>
-          <w:p>
-            <w:pPr>
-              <w:pStyle w:val="Geenafstand"/>
-            </w:pPr>
-            <w:r>
-              <w:t>Alle users kunnen dit nog</w:t>
-            </w:r>
-          </w:p>
-        </w:tc>
-      </w:tr>
-      <w:tr>
-        <w:tc>
-          <w:tcPr>
-            <w:tcW w:w="675" w:type="dxa"/>
-          </w:tcPr>
-          <w:p>
-            <w:pPr>
-              <w:pStyle w:val="Geenafstand"/>
-            </w:pPr>
-          </w:p>
-        </w:tc>
-        <w:tc>
-          <w:tcPr>
-            <w:tcW w:w="5529" w:type="dxa"/>
-          </w:tcPr>
-          <w:p>
-            <w:pPr>
-              <w:pStyle w:val="Geenafstand"/>
-            </w:pPr>
-          </w:p>
-        </w:tc>
-        <w:tc>
-          <w:tcPr>
-            <w:tcW w:w="3084" w:type="dxa"/>
-          </w:tcPr>
-          <w:p>
-            <w:pPr>
-              <w:pStyle w:val="Geenafstand"/>
-            </w:pPr>
-          </w:p>
-        </w:tc>
-      </w:tr>
-      <w:tr>
-        <w:tc>
-          <w:tcPr>
-            <w:tcW w:w="675" w:type="dxa"/>
-          </w:tcPr>
-          <w:p>
-            <w:pPr>
-              <w:pStyle w:val="Geenafstand"/>
-            </w:pPr>
-            <w:r>
-              <w:t>X</w:t>
-            </w:r>
-          </w:p>
-        </w:tc>
-        <w:tc>
-          <w:tcPr>
-            <w:tcW w:w="5529" w:type="dxa"/>
-          </w:tcPr>
-          <w:p>
-            <w:pPr>
-              <w:pStyle w:val="Geenafstand"/>
-            </w:pPr>
-            <w:r>
-              <w:t>Aangeven of topic open of gesloten is</w:t>
-            </w:r>
-          </w:p>
-        </w:tc>
-        <w:tc>
-          <w:tcPr>
-            <w:tcW w:w="3084" w:type="dxa"/>
-          </w:tcPr>
-          <w:p>
-            <w:pPr>
-              <w:pStyle w:val="Geenafstand"/>
-            </w:pPr>
-          </w:p>
-        </w:tc>
-      </w:tr>
-      <w:tr>
-        <w:tc>
-          <w:tcPr>
-            <w:tcW w:w="675" w:type="dxa"/>
-          </w:tcPr>
-          <w:p>
-            <w:pPr>
-              <w:pStyle w:val="Geenafstand"/>
-            </w:pPr>
-          </w:p>
-        </w:tc>
-        <w:tc>
-          <w:tcPr>
-            <w:tcW w:w="5529" w:type="dxa"/>
-          </w:tcPr>
-          <w:p>
-            <w:pPr>
-              <w:pStyle w:val="Geenafstand"/>
-            </w:pPr>
-          </w:p>
-        </w:tc>
-        <w:tc>
-          <w:tcPr>
-            <w:tcW w:w="3084" w:type="dxa"/>
-          </w:tcPr>
-          <w:p>
-            <w:pPr>
-              <w:pStyle w:val="Geenafstand"/>
-            </w:pPr>
-          </w:p>
-        </w:tc>
-      </w:tr>
-      <w:tr>
-        <w:tc>
-          <w:tcPr>
-            <w:tcW w:w="675" w:type="dxa"/>
-          </w:tcPr>
-          <w:p>
-            <w:pPr>
-              <w:pStyle w:val="Geenafstand"/>
-            </w:pPr>
-          </w:p>
-        </w:tc>
-        <w:tc>
-          <w:tcPr>
-            <w:tcW w:w="5529" w:type="dxa"/>
-          </w:tcPr>
-          <w:p>
-            <w:pPr>
-              <w:pStyle w:val="Geenafstand"/>
-            </w:pPr>
-            <w:r>
-              <w:t>Eigen topic verwijderen</w:t>
-            </w:r>
-          </w:p>
-        </w:tc>
-        <w:tc>
-          <w:tcPr>
-            <w:tcW w:w="3084" w:type="dxa"/>
-          </w:tcPr>
-          <w:p>
-            <w:pPr>
-              <w:pStyle w:val="Geenafstand"/>
-            </w:pPr>
-            <w:r>
-              <w:t>Alle users kunnen dit nog</w:t>
-            </w:r>
-          </w:p>
-        </w:tc>
-      </w:tr>
-      <w:tr>
-        <w:tc>
-          <w:tcPr>
-            <w:tcW w:w="675" w:type="dxa"/>
-          </w:tcPr>
-          <w:p>
-            <w:pPr>
-              <w:pStyle w:val="Geenafstand"/>
-            </w:pPr>
-          </w:p>
-        </w:tc>
-        <w:tc>
-          <w:tcPr>
-            <w:tcW w:w="5529" w:type="dxa"/>
-          </w:tcPr>
-          <w:p>
-            <w:pPr>
-              <w:pStyle w:val="Geenafstand"/>
-            </w:pPr>
-            <w:r>
-              <w:t>Moderator topic verwijderen</w:t>
-            </w:r>
-          </w:p>
-        </w:tc>
-        <w:tc>
-          <w:tcPr>
-            <w:tcW w:w="3084" w:type="dxa"/>
-          </w:tcPr>
-          <w:p>
-            <w:pPr>
-              <w:pStyle w:val="Geenafstand"/>
-            </w:pPr>
-            <w:r>
-              <w:t>Alle users kunnen dit nog</w:t>
-            </w:r>
-          </w:p>
-        </w:tc>
-      </w:tr>
-      <w:tr>
-        <w:tc>
-          <w:tcPr>
-            <w:tcW w:w="675" w:type="dxa"/>
-          </w:tcPr>
-          <w:p>
-            <w:pPr>
-              <w:pStyle w:val="Geenafstand"/>
-            </w:pPr>
-          </w:p>
-        </w:tc>
-        <w:tc>
-          <w:tcPr>
-            <w:tcW w:w="5529" w:type="dxa"/>
-          </w:tcPr>
-          <w:p>
-            <w:pPr>
-              <w:pStyle w:val="Geenafstand"/>
-            </w:pPr>
-          </w:p>
-        </w:tc>
-        <w:tc>
-          <w:tcPr>
-            <w:tcW w:w="3084" w:type="dxa"/>
-          </w:tcPr>
-          <w:p>
-            <w:pPr>
-              <w:pStyle w:val="Geenafstand"/>
-            </w:pPr>
-          </w:p>
-        </w:tc>
-      </w:tr>
-      <w:tr>
-        <w:tc>
-          <w:tcPr>
-            <w:tcW w:w="675" w:type="dxa"/>
-          </w:tcPr>
-          <w:p>
-            <w:pPr>
-              <w:pStyle w:val="Geenafstand"/>
-            </w:pPr>
-          </w:p>
-        </w:tc>
-        <w:tc>
-          <w:tcPr>
-            <w:tcW w:w="5529" w:type="dxa"/>
-          </w:tcPr>
-          <w:p>
-            <w:pPr>
-              <w:pStyle w:val="Geenafstand"/>
-            </w:pPr>
-            <w:r>
-              <w:t>Te lange reply lijst -&gt; meerdere pagina's</w:t>
-            </w:r>
-          </w:p>
-        </w:tc>
-        <w:tc>
-          <w:tcPr>
-            <w:tcW w:w="3084" w:type="dxa"/>
-          </w:tcPr>
-          <w:p>
-            <w:pPr>
-              <w:pStyle w:val="Geenafstand"/>
-            </w:pPr>
-          </w:p>
-        </w:tc>
-      </w:tr>
-      <w:tr>
-        <w:tc>
-          <w:tcPr>
-            <w:tcW w:w="675" w:type="dxa"/>
-          </w:tcPr>
-          <w:p>
-            <w:pPr>
-              <w:pStyle w:val="Geenafstand"/>
-            </w:pPr>
-          </w:p>
-        </w:tc>
-        <w:tc>
-          <w:tcPr>
-            <w:tcW w:w="5529" w:type="dxa"/>
-          </w:tcPr>
-          <w:p>
-            <w:pPr>
-              <w:pStyle w:val="Geenafstand"/>
-            </w:pPr>
-            <w:r>
-              <w:t xml:space="preserve">Te lange </w:t>
-            </w:r>
-            <w:proofErr w:type="spellStart"/>
-            <w:r>
-              <w:t>news</w:t>
-            </w:r>
-            <w:proofErr w:type="spellEnd"/>
-            <w:r>
-              <w:t xml:space="preserve"> lijst -&gt; meerdere pagina's</w:t>
-            </w:r>
-          </w:p>
-        </w:tc>
-        <w:tc>
-          <w:tcPr>
-            <w:tcW w:w="3084" w:type="dxa"/>
-          </w:tcPr>
-          <w:p>
-            <w:pPr>
-              <w:pStyle w:val="Geenafstand"/>
-            </w:pPr>
-          </w:p>
-        </w:tc>
-      </w:tr>
-      <w:tr>
-        <w:tc>
-          <w:tcPr>
-            <w:tcW w:w="675" w:type="dxa"/>
-          </w:tcPr>
-          <w:p>
-            <w:pPr>
-              <w:pStyle w:val="Geenafstand"/>
-            </w:pPr>
-          </w:p>
-        </w:tc>
-        <w:tc>
-          <w:tcPr>
-            <w:tcW w:w="5529" w:type="dxa"/>
-          </w:tcPr>
-          <w:p>
-            <w:pPr>
-              <w:pStyle w:val="Geenafstand"/>
-            </w:pPr>
-          </w:p>
-        </w:tc>
-        <w:tc>
-          <w:tcPr>
-            <w:tcW w:w="3084" w:type="dxa"/>
-          </w:tcPr>
-          <w:p>
-            <w:pPr>
-              <w:pStyle w:val="Geenafstand"/>
-            </w:pPr>
-          </w:p>
-        </w:tc>
-      </w:tr>
-      <w:tr>
-        <w:tc>
-          <w:tcPr>
-            <w:tcW w:w="675" w:type="dxa"/>
-          </w:tcPr>
-          <w:p>
-            <w:pPr>
-              <w:pStyle w:val="Geenafstand"/>
-            </w:pPr>
-          </w:p>
-        </w:tc>
-        <w:tc>
-          <w:tcPr>
-            <w:tcW w:w="5529" w:type="dxa"/>
-          </w:tcPr>
-          <w:p>
-            <w:pPr>
-              <w:pStyle w:val="Geenafstand"/>
-            </w:pPr>
-            <w:r>
-              <w:t xml:space="preserve"> Zoeken op categorie, topic, enz.</w:t>
-            </w:r>
-          </w:p>
-        </w:tc>
-        <w:tc>
-          <w:tcPr>
-            <w:tcW w:w="3084" w:type="dxa"/>
-          </w:tcPr>
-          <w:p>
-            <w:pPr>
-              <w:pStyle w:val="Geenafstand"/>
-            </w:pPr>
-          </w:p>
-        </w:tc>
-      </w:tr>
-      <w:tr>
-        <w:tc>
-          <w:tcPr>
-            <w:tcW w:w="675" w:type="dxa"/>
-          </w:tcPr>
-          <w:p>
-            <w:pPr>
-              <w:pStyle w:val="Geenafstand"/>
-            </w:pPr>
-          </w:p>
-        </w:tc>
-        <w:tc>
-          <w:tcPr>
-            <w:tcW w:w="5529" w:type="dxa"/>
-          </w:tcPr>
-          <w:p>
-            <w:pPr>
-              <w:pStyle w:val="Geenafstand"/>
-            </w:pPr>
-          </w:p>
-        </w:tc>
-        <w:tc>
-          <w:tcPr>
-            <w:tcW w:w="3084" w:type="dxa"/>
-          </w:tcPr>
-          <w:p>
-            <w:pPr>
-              <w:pStyle w:val="Geenafstand"/>
-            </w:pPr>
-          </w:p>
-        </w:tc>
-      </w:tr>
-      <w:tr>
-        <w:tc>
-          <w:tcPr>
-            <w:tcW w:w="675" w:type="dxa"/>
-          </w:tcPr>
-          <w:p>
-            <w:pPr>
-              <w:pStyle w:val="Geenafstand"/>
-            </w:pPr>
           </w:p>
         </w:tc>
         <w:tc>

</xml_diff>

<commit_message>
Alleen admin, moderator en de eigenaar kunnen een topic of reply beheren
</commit_message>
<xml_diff>
--- a/Overige taken lijst.docx
+++ b/Overige taken lijst.docx
@@ -530,6 +530,9 @@
             <w:pPr>
               <w:pStyle w:val="Geenafstand"/>
             </w:pPr>
+            <w:r>
+              <w:t>X</w:t>
+            </w:r>
           </w:p>
         </w:tc>
         <w:tc>
@@ -553,21 +556,21 @@
             <w:pPr>
               <w:pStyle w:val="Geenafstand"/>
             </w:pPr>
-            <w:r>
-              <w:t>Alle users kunnen dit nog</w:t>
-            </w:r>
-          </w:p>
-        </w:tc>
-      </w:tr>
-      <w:tr>
-        <w:tc>
-          <w:tcPr>
-            <w:tcW w:w="675" w:type="dxa"/>
-          </w:tcPr>
-          <w:p>
-            <w:pPr>
-              <w:pStyle w:val="Geenafstand"/>
-            </w:pPr>
+          </w:p>
+        </w:tc>
+      </w:tr>
+      <w:tr>
+        <w:tc>
+          <w:tcPr>
+            <w:tcW w:w="675" w:type="dxa"/>
+          </w:tcPr>
+          <w:p>
+            <w:pPr>
+              <w:pStyle w:val="Geenafstand"/>
+            </w:pPr>
+            <w:r>
+              <w:t>X</w:t>
+            </w:r>
           </w:p>
         </w:tc>
         <w:tc>
@@ -582,6 +585,17 @@
               <w:t xml:space="preserve">Moderator </w:t>
             </w:r>
             <w:r>
+              <w:t xml:space="preserve">en </w:t>
+            </w:r>
+            <w:proofErr w:type="spellStart"/>
+            <w:r>
+              <w:t>admin</w:t>
+            </w:r>
+            <w:proofErr w:type="spellEnd"/>
+            <w:r>
+              <w:t xml:space="preserve"> </w:t>
+            </w:r>
+            <w:r>
               <w:t>topic</w:t>
             </w:r>
             <w:r>
@@ -597,53 +611,53 @@
             <w:pPr>
               <w:pStyle w:val="Geenafstand"/>
             </w:pPr>
-            <w:r>
-              <w:t>Alle users kunnen dit nog</w:t>
-            </w:r>
-          </w:p>
-        </w:tc>
-      </w:tr>
-      <w:tr>
-        <w:tc>
-          <w:tcPr>
-            <w:tcW w:w="675" w:type="dxa"/>
-          </w:tcPr>
-          <w:p>
-            <w:pPr>
-              <w:pStyle w:val="Geenafstand"/>
-            </w:pPr>
-          </w:p>
-        </w:tc>
-        <w:tc>
-          <w:tcPr>
-            <w:tcW w:w="5529" w:type="dxa"/>
-          </w:tcPr>
-          <w:p>
-            <w:pPr>
-              <w:pStyle w:val="Geenafstand"/>
-            </w:pPr>
-          </w:p>
-        </w:tc>
-        <w:tc>
-          <w:tcPr>
-            <w:tcW w:w="3084" w:type="dxa"/>
-          </w:tcPr>
-          <w:p>
-            <w:pPr>
-              <w:pStyle w:val="Geenafstand"/>
-            </w:pPr>
-          </w:p>
-        </w:tc>
-      </w:tr>
-      <w:tr>
-        <w:tc>
-          <w:tcPr>
-            <w:tcW w:w="675" w:type="dxa"/>
-          </w:tcPr>
-          <w:p>
-            <w:pPr>
-              <w:pStyle w:val="Geenafstand"/>
-            </w:pPr>
+          </w:p>
+        </w:tc>
+      </w:tr>
+      <w:tr>
+        <w:tc>
+          <w:tcPr>
+            <w:tcW w:w="675" w:type="dxa"/>
+          </w:tcPr>
+          <w:p>
+            <w:pPr>
+              <w:pStyle w:val="Geenafstand"/>
+            </w:pPr>
+          </w:p>
+        </w:tc>
+        <w:tc>
+          <w:tcPr>
+            <w:tcW w:w="5529" w:type="dxa"/>
+          </w:tcPr>
+          <w:p>
+            <w:pPr>
+              <w:pStyle w:val="Geenafstand"/>
+            </w:pPr>
+          </w:p>
+        </w:tc>
+        <w:tc>
+          <w:tcPr>
+            <w:tcW w:w="3084" w:type="dxa"/>
+          </w:tcPr>
+          <w:p>
+            <w:pPr>
+              <w:pStyle w:val="Geenafstand"/>
+            </w:pPr>
+          </w:p>
+        </w:tc>
+      </w:tr>
+      <w:tr>
+        <w:tc>
+          <w:tcPr>
+            <w:tcW w:w="675" w:type="dxa"/>
+          </w:tcPr>
+          <w:p>
+            <w:pPr>
+              <w:pStyle w:val="Geenafstand"/>
+            </w:pPr>
+            <w:r>
+              <w:t>X</w:t>
+            </w:r>
           </w:p>
         </w:tc>
         <w:tc>
@@ -667,21 +681,23 @@
             <w:pPr>
               <w:pStyle w:val="Geenafstand"/>
             </w:pPr>
-            <w:r>
-              <w:t>Alle users kunnen dit nog</w:t>
-            </w:r>
-          </w:p>
-        </w:tc>
-      </w:tr>
-      <w:tr>
-        <w:tc>
-          <w:tcPr>
-            <w:tcW w:w="675" w:type="dxa"/>
-          </w:tcPr>
-          <w:p>
-            <w:pPr>
-              <w:pStyle w:val="Geenafstand"/>
-            </w:pPr>
+          </w:p>
+        </w:tc>
+      </w:tr>
+      <w:tr>
+        <w:tc>
+          <w:tcPr>
+            <w:tcW w:w="675" w:type="dxa"/>
+          </w:tcPr>
+          <w:p>
+            <w:pPr>
+              <w:pStyle w:val="Geenafstand"/>
+            </w:pPr>
+            <w:r>
+              <w:t>X</w:t>
+            </w:r>
+            <w:bookmarkStart w:id="0" w:name="_GoBack"/>
+            <w:bookmarkEnd w:id="0"/>
           </w:p>
         </w:tc>
         <w:tc>
@@ -708,117 +724,142 @@
             <w:pPr>
               <w:pStyle w:val="Geenafstand"/>
             </w:pPr>
-            <w:r>
-              <w:t>Alle users kunnen dit nog</w:t>
-            </w:r>
-          </w:p>
-        </w:tc>
-      </w:tr>
-      <w:tr>
-        <w:tc>
-          <w:tcPr>
-            <w:tcW w:w="675" w:type="dxa"/>
-          </w:tcPr>
-          <w:p>
-            <w:pPr>
-              <w:pStyle w:val="Geenafstand"/>
-            </w:pPr>
-          </w:p>
-        </w:tc>
-        <w:tc>
-          <w:tcPr>
-            <w:tcW w:w="5529" w:type="dxa"/>
-          </w:tcPr>
-          <w:p>
-            <w:pPr>
-              <w:pStyle w:val="Geenafstand"/>
-            </w:pPr>
-          </w:p>
-        </w:tc>
-        <w:tc>
-          <w:tcPr>
-            <w:tcW w:w="3084" w:type="dxa"/>
-          </w:tcPr>
-          <w:p>
-            <w:pPr>
-              <w:pStyle w:val="Geenafstand"/>
-            </w:pPr>
-          </w:p>
-        </w:tc>
-      </w:tr>
-      <w:tr>
-        <w:tc>
-          <w:tcPr>
-            <w:tcW w:w="675" w:type="dxa"/>
-          </w:tcPr>
-          <w:p>
-            <w:pPr>
-              <w:pStyle w:val="Geenafstand"/>
-            </w:pPr>
-          </w:p>
-        </w:tc>
-        <w:tc>
-          <w:tcPr>
-            <w:tcW w:w="5529" w:type="dxa"/>
-          </w:tcPr>
-          <w:p>
-            <w:pPr>
-              <w:pStyle w:val="Geenafstand"/>
-            </w:pPr>
-            <w:r>
-              <w:t>Moderator reply wijzigen</w:t>
-            </w:r>
-          </w:p>
-        </w:tc>
-        <w:tc>
-          <w:tcPr>
-            <w:tcW w:w="3084" w:type="dxa"/>
-          </w:tcPr>
-          <w:p>
-            <w:pPr>
-              <w:pStyle w:val="Geenafstand"/>
-            </w:pPr>
-            <w:r>
-              <w:t>Alle users kunnen dit nog</w:t>
-            </w:r>
-          </w:p>
-        </w:tc>
-      </w:tr>
-      <w:tr>
-        <w:tc>
-          <w:tcPr>
-            <w:tcW w:w="675" w:type="dxa"/>
-          </w:tcPr>
-          <w:p>
-            <w:pPr>
-              <w:pStyle w:val="Geenafstand"/>
-            </w:pPr>
-          </w:p>
-        </w:tc>
-        <w:tc>
-          <w:tcPr>
-            <w:tcW w:w="5529" w:type="dxa"/>
-          </w:tcPr>
-          <w:p>
-            <w:pPr>
-              <w:pStyle w:val="Geenafstand"/>
-            </w:pPr>
-            <w:r>
-              <w:t>Moderator reply verwijderen</w:t>
-            </w:r>
-          </w:p>
-        </w:tc>
-        <w:tc>
-          <w:tcPr>
-            <w:tcW w:w="3084" w:type="dxa"/>
-          </w:tcPr>
-          <w:p>
-            <w:pPr>
-              <w:pStyle w:val="Geenafstand"/>
-            </w:pPr>
-            <w:r>
-              <w:t>Alle users kunnen dit nog</w:t>
-            </w:r>
+          </w:p>
+        </w:tc>
+      </w:tr>
+      <w:tr>
+        <w:tc>
+          <w:tcPr>
+            <w:tcW w:w="675" w:type="dxa"/>
+          </w:tcPr>
+          <w:p>
+            <w:pPr>
+              <w:pStyle w:val="Geenafstand"/>
+            </w:pPr>
+          </w:p>
+        </w:tc>
+        <w:tc>
+          <w:tcPr>
+            <w:tcW w:w="5529" w:type="dxa"/>
+          </w:tcPr>
+          <w:p>
+            <w:pPr>
+              <w:pStyle w:val="Geenafstand"/>
+            </w:pPr>
+          </w:p>
+        </w:tc>
+        <w:tc>
+          <w:tcPr>
+            <w:tcW w:w="3084" w:type="dxa"/>
+          </w:tcPr>
+          <w:p>
+            <w:pPr>
+              <w:pStyle w:val="Geenafstand"/>
+            </w:pPr>
+          </w:p>
+        </w:tc>
+      </w:tr>
+      <w:tr>
+        <w:tc>
+          <w:tcPr>
+            <w:tcW w:w="675" w:type="dxa"/>
+          </w:tcPr>
+          <w:p>
+            <w:pPr>
+              <w:pStyle w:val="Geenafstand"/>
+            </w:pPr>
+            <w:r>
+              <w:t>X</w:t>
+            </w:r>
+          </w:p>
+        </w:tc>
+        <w:tc>
+          <w:tcPr>
+            <w:tcW w:w="5529" w:type="dxa"/>
+          </w:tcPr>
+          <w:p>
+            <w:pPr>
+              <w:pStyle w:val="Geenafstand"/>
+            </w:pPr>
+            <w:r>
+              <w:t xml:space="preserve">Moderator </w:t>
+            </w:r>
+            <w:r>
+              <w:t xml:space="preserve">en </w:t>
+            </w:r>
+            <w:proofErr w:type="spellStart"/>
+            <w:r>
+              <w:t>admin</w:t>
+            </w:r>
+            <w:proofErr w:type="spellEnd"/>
+            <w:r>
+              <w:t xml:space="preserve"> </w:t>
+            </w:r>
+            <w:r>
+              <w:t>reply wijzigen</w:t>
+            </w:r>
+          </w:p>
+        </w:tc>
+        <w:tc>
+          <w:tcPr>
+            <w:tcW w:w="3084" w:type="dxa"/>
+          </w:tcPr>
+          <w:p>
+            <w:pPr>
+              <w:pStyle w:val="Geenafstand"/>
+            </w:pPr>
+          </w:p>
+        </w:tc>
+      </w:tr>
+      <w:tr>
+        <w:tc>
+          <w:tcPr>
+            <w:tcW w:w="675" w:type="dxa"/>
+          </w:tcPr>
+          <w:p>
+            <w:pPr>
+              <w:pStyle w:val="Geenafstand"/>
+            </w:pPr>
+            <w:r>
+              <w:t>X</w:t>
+            </w:r>
+          </w:p>
+        </w:tc>
+        <w:tc>
+          <w:tcPr>
+            <w:tcW w:w="5529" w:type="dxa"/>
+          </w:tcPr>
+          <w:p>
+            <w:pPr>
+              <w:pStyle w:val="Geenafstand"/>
+            </w:pPr>
+            <w:r>
+              <w:t xml:space="preserve">Moderator </w:t>
+            </w:r>
+            <w:r>
+              <w:t xml:space="preserve">en </w:t>
+            </w:r>
+            <w:proofErr w:type="spellStart"/>
+            <w:r>
+              <w:t>admin</w:t>
+            </w:r>
+            <w:proofErr w:type="spellEnd"/>
+            <w:r>
+              <w:t xml:space="preserve"> </w:t>
+            </w:r>
+            <w:r>
+              <w:t>reply verwijderen</w:t>
+            </w:r>
+          </w:p>
+        </w:tc>
+        <w:tc>
+          <w:tcPr>
+            <w:tcW w:w="3084" w:type="dxa"/>
+          </w:tcPr>
+          <w:p>
+            <w:pPr>
+              <w:pStyle w:val="Geenafstand"/>
+            </w:pPr>
           </w:p>
         </w:tc>
       </w:tr>
@@ -930,6 +971,9 @@
             <w:pPr>
               <w:pStyle w:val="Geenafstand"/>
             </w:pPr>
+            <w:r>
+              <w:t>X</w:t>
+            </w:r>
           </w:p>
         </w:tc>
         <w:tc>
@@ -953,79 +997,6 @@
             <w:pPr>
               <w:pStyle w:val="Geenafstand"/>
             </w:pPr>
-            <w:r>
-              <w:t>Alle users kunnen dit nog</w:t>
-            </w:r>
-          </w:p>
-        </w:tc>
-      </w:tr>
-      <w:tr>
-        <w:tc>
-          <w:tcPr>
-            <w:tcW w:w="675" w:type="dxa"/>
-          </w:tcPr>
-          <w:p>
-            <w:pPr>
-              <w:pStyle w:val="Geenafstand"/>
-            </w:pPr>
-          </w:p>
-        </w:tc>
-        <w:tc>
-          <w:tcPr>
-            <w:tcW w:w="5529" w:type="dxa"/>
-          </w:tcPr>
-          <w:p>
-            <w:pPr>
-              <w:pStyle w:val="Geenafstand"/>
-            </w:pPr>
-            <w:r>
-              <w:t>Moderator topic sluiten</w:t>
-            </w:r>
-          </w:p>
-        </w:tc>
-        <w:tc>
-          <w:tcPr>
-            <w:tcW w:w="3084" w:type="dxa"/>
-          </w:tcPr>
-          <w:p>
-            <w:pPr>
-              <w:pStyle w:val="Geenafstand"/>
-            </w:pPr>
-            <w:r>
-              <w:t>Alle users kunnen dit nog</w:t>
-            </w:r>
-          </w:p>
-        </w:tc>
-      </w:tr>
-      <w:tr>
-        <w:tc>
-          <w:tcPr>
-            <w:tcW w:w="675" w:type="dxa"/>
-          </w:tcPr>
-          <w:p>
-            <w:pPr>
-              <w:pStyle w:val="Geenafstand"/>
-            </w:pPr>
-          </w:p>
-        </w:tc>
-        <w:tc>
-          <w:tcPr>
-            <w:tcW w:w="5529" w:type="dxa"/>
-          </w:tcPr>
-          <w:p>
-            <w:pPr>
-              <w:pStyle w:val="Geenafstand"/>
-            </w:pPr>
-          </w:p>
-        </w:tc>
-        <w:tc>
-          <w:tcPr>
-            <w:tcW w:w="3084" w:type="dxa"/>
-          </w:tcPr>
-          <w:p>
-            <w:pPr>
-              <w:pStyle w:val="Geenafstand"/>
-            </w:pPr>
           </w:p>
         </w:tc>
       </w:tr>
@@ -1052,6 +1023,90 @@
               <w:pStyle w:val="Geenafstand"/>
             </w:pPr>
             <w:r>
+              <w:t xml:space="preserve">Moderator </w:t>
+            </w:r>
+            <w:r>
+              <w:t xml:space="preserve">en </w:t>
+            </w:r>
+            <w:proofErr w:type="spellStart"/>
+            <w:r>
+              <w:t>admin</w:t>
+            </w:r>
+            <w:proofErr w:type="spellEnd"/>
+            <w:r>
+              <w:t xml:space="preserve"> </w:t>
+            </w:r>
+            <w:r>
+              <w:t>topic sluiten</w:t>
+            </w:r>
+          </w:p>
+        </w:tc>
+        <w:tc>
+          <w:tcPr>
+            <w:tcW w:w="3084" w:type="dxa"/>
+          </w:tcPr>
+          <w:p>
+            <w:pPr>
+              <w:pStyle w:val="Geenafstand"/>
+            </w:pPr>
+          </w:p>
+        </w:tc>
+      </w:tr>
+      <w:tr>
+        <w:tc>
+          <w:tcPr>
+            <w:tcW w:w="675" w:type="dxa"/>
+          </w:tcPr>
+          <w:p>
+            <w:pPr>
+              <w:pStyle w:val="Geenafstand"/>
+            </w:pPr>
+          </w:p>
+        </w:tc>
+        <w:tc>
+          <w:tcPr>
+            <w:tcW w:w="5529" w:type="dxa"/>
+          </w:tcPr>
+          <w:p>
+            <w:pPr>
+              <w:pStyle w:val="Geenafstand"/>
+            </w:pPr>
+          </w:p>
+        </w:tc>
+        <w:tc>
+          <w:tcPr>
+            <w:tcW w:w="3084" w:type="dxa"/>
+          </w:tcPr>
+          <w:p>
+            <w:pPr>
+              <w:pStyle w:val="Geenafstand"/>
+            </w:pPr>
+          </w:p>
+        </w:tc>
+      </w:tr>
+      <w:tr>
+        <w:tc>
+          <w:tcPr>
+            <w:tcW w:w="675" w:type="dxa"/>
+          </w:tcPr>
+          <w:p>
+            <w:pPr>
+              <w:pStyle w:val="Geenafstand"/>
+            </w:pPr>
+            <w:r>
+              <w:t>X</w:t>
+            </w:r>
+          </w:p>
+        </w:tc>
+        <w:tc>
+          <w:tcPr>
+            <w:tcW w:w="5529" w:type="dxa"/>
+          </w:tcPr>
+          <w:p>
+            <w:pPr>
+              <w:pStyle w:val="Geenafstand"/>
+            </w:pPr>
+            <w:r>
               <w:t>Aangeven of topic open of gesloten is</w:t>
             </w:r>
           </w:p>
@@ -1108,6 +1163,9 @@
             <w:pPr>
               <w:pStyle w:val="Geenafstand"/>
             </w:pPr>
+            <w:r>
+              <w:t>X</w:t>
+            </w:r>
           </w:p>
         </w:tc>
         <w:tc>
@@ -1131,83 +1189,89 @@
             <w:pPr>
               <w:pStyle w:val="Geenafstand"/>
             </w:pPr>
-            <w:r>
-              <w:t>Alle users kunnen dit nog</w:t>
-            </w:r>
-          </w:p>
-        </w:tc>
-      </w:tr>
-      <w:tr>
-        <w:tc>
-          <w:tcPr>
-            <w:tcW w:w="675" w:type="dxa"/>
-          </w:tcPr>
-          <w:p>
-            <w:pPr>
-              <w:pStyle w:val="Geenafstand"/>
-            </w:pPr>
-          </w:p>
-        </w:tc>
-        <w:tc>
-          <w:tcPr>
-            <w:tcW w:w="5529" w:type="dxa"/>
-          </w:tcPr>
-          <w:p>
-            <w:pPr>
-              <w:pStyle w:val="Geenafstand"/>
-            </w:pPr>
-            <w:r>
-              <w:t>Moderator topic verwijderen</w:t>
-            </w:r>
-          </w:p>
-        </w:tc>
-        <w:tc>
-          <w:tcPr>
-            <w:tcW w:w="3084" w:type="dxa"/>
-          </w:tcPr>
-          <w:p>
-            <w:pPr>
-              <w:pStyle w:val="Geenafstand"/>
-            </w:pPr>
-            <w:r>
-              <w:t>Alle users kunnen dit nog</w:t>
-            </w:r>
-          </w:p>
-        </w:tc>
-      </w:tr>
-      <w:tr>
-        <w:tc>
-          <w:tcPr>
-            <w:tcW w:w="675" w:type="dxa"/>
-          </w:tcPr>
-          <w:p>
-            <w:pPr>
-              <w:pStyle w:val="Geenafstand"/>
-            </w:pPr>
-          </w:p>
-        </w:tc>
-        <w:tc>
-          <w:tcPr>
-            <w:tcW w:w="5529" w:type="dxa"/>
-          </w:tcPr>
-          <w:p>
-            <w:pPr>
-              <w:pStyle w:val="Geenafstand"/>
-            </w:pPr>
-          </w:p>
-        </w:tc>
-        <w:tc>
-          <w:tcPr>
-            <w:tcW w:w="3084" w:type="dxa"/>
-          </w:tcPr>
-          <w:p>
-            <w:pPr>
-              <w:pStyle w:val="Geenafstand"/>
-            </w:pPr>
-          </w:p>
-        </w:tc>
-        <w:bookmarkStart w:id="0" w:name="_GoBack"/>
-        <w:bookmarkEnd w:id="0"/>
+          </w:p>
+        </w:tc>
+      </w:tr>
+      <w:tr>
+        <w:tc>
+          <w:tcPr>
+            <w:tcW w:w="675" w:type="dxa"/>
+          </w:tcPr>
+          <w:p>
+            <w:pPr>
+              <w:pStyle w:val="Geenafstand"/>
+            </w:pPr>
+            <w:r>
+              <w:t>X</w:t>
+            </w:r>
+          </w:p>
+        </w:tc>
+        <w:tc>
+          <w:tcPr>
+            <w:tcW w:w="5529" w:type="dxa"/>
+          </w:tcPr>
+          <w:p>
+            <w:pPr>
+              <w:pStyle w:val="Geenafstand"/>
+            </w:pPr>
+            <w:r>
+              <w:t>Moderator</w:t>
+            </w:r>
+            <w:r>
+              <w:t xml:space="preserve"> en </w:t>
+            </w:r>
+            <w:proofErr w:type="spellStart"/>
+            <w:r>
+              <w:t>admin</w:t>
+            </w:r>
+            <w:proofErr w:type="spellEnd"/>
+            <w:r>
+              <w:t xml:space="preserve"> topic verwijderen</w:t>
+            </w:r>
+          </w:p>
+        </w:tc>
+        <w:tc>
+          <w:tcPr>
+            <w:tcW w:w="3084" w:type="dxa"/>
+          </w:tcPr>
+          <w:p>
+            <w:pPr>
+              <w:pStyle w:val="Geenafstand"/>
+            </w:pPr>
+          </w:p>
+        </w:tc>
+      </w:tr>
+      <w:tr>
+        <w:tc>
+          <w:tcPr>
+            <w:tcW w:w="675" w:type="dxa"/>
+          </w:tcPr>
+          <w:p>
+            <w:pPr>
+              <w:pStyle w:val="Geenafstand"/>
+            </w:pPr>
+          </w:p>
+        </w:tc>
+        <w:tc>
+          <w:tcPr>
+            <w:tcW w:w="5529" w:type="dxa"/>
+          </w:tcPr>
+          <w:p>
+            <w:pPr>
+              <w:pStyle w:val="Geenafstand"/>
+            </w:pPr>
+          </w:p>
+        </w:tc>
+        <w:tc>
+          <w:tcPr>
+            <w:tcW w:w="3084" w:type="dxa"/>
+          </w:tcPr>
+          <w:p>
+            <w:pPr>
+              <w:pStyle w:val="Geenafstand"/>
+            </w:pPr>
+          </w:p>
+        </w:tc>
       </w:tr>
       <w:tr>
         <w:tc>

</xml_diff>

<commit_message>
Ik heb ff alles wat nog niet gedaan is rood gemaakt op het dingen lijstje
</commit_message>
<xml_diff>
--- a/Overige taken lijst.docx
+++ b/Overige taken lijst.docx
@@ -144,6 +144,9 @@
               <w:pStyle w:val="Geenafstand"/>
             </w:pPr>
             <w:r>
+              <w:rPr>
+                <w:color w:val="FF0000"/>
+              </w:rPr>
               <w:t>BREADCRUMB</w:t>
             </w:r>
           </w:p>
@@ -696,8 +699,6 @@
             <w:r>
               <w:t>X</w:t>
             </w:r>
-            <w:bookmarkStart w:id="0" w:name="_GoBack"/>
-            <w:bookmarkEnd w:id="0"/>
           </w:p>
         </w:tc>
         <w:tc>
@@ -915,6 +916,9 @@
               <w:pStyle w:val="Geenafstand"/>
             </w:pPr>
             <w:r>
+              <w:rPr>
+                <w:color w:val="FF0000"/>
+              </w:rPr>
               <w:t>Gebruiker blokkeren</w:t>
             </w:r>
           </w:p>
@@ -1293,6 +1297,9 @@
               <w:pStyle w:val="Geenafstand"/>
             </w:pPr>
             <w:r>
+              <w:rPr>
+                <w:color w:val="FF0000"/>
+              </w:rPr>
               <w:t>Te lange reply lijst -&gt; meerdere pagina's</w:t>
             </w:r>
           </w:p>
@@ -1328,14 +1335,23 @@
               <w:pStyle w:val="Geenafstand"/>
             </w:pPr>
             <w:r>
+              <w:rPr>
+                <w:color w:val="FF0000"/>
+              </w:rPr>
               <w:t xml:space="preserve">Te lange </w:t>
             </w:r>
             <w:proofErr w:type="spellStart"/>
             <w:r>
+              <w:rPr>
+                <w:color w:val="FF0000"/>
+              </w:rPr>
               <w:t>news</w:t>
             </w:r>
             <w:proofErr w:type="spellEnd"/>
             <w:r>
+              <w:rPr>
+                <w:color w:val="FF0000"/>
+              </w:rPr>
               <w:t xml:space="preserve"> lijst -&gt; meerdere pagina's</w:t>
             </w:r>
           </w:p>
@@ -1403,17 +1419,29 @@
               <w:pStyle w:val="Geenafstand"/>
             </w:pPr>
             <w:r>
+              <w:rPr>
+                <w:color w:val="FF0000"/>
+              </w:rPr>
               <w:t>Zoeken op categorie, topic, enz.</w:t>
             </w:r>
             <w:r>
+              <w:rPr>
+                <w:color w:val="FF0000"/>
+              </w:rPr>
               <w:t xml:space="preserve">  (</w:t>
             </w:r>
             <w:proofErr w:type="spellStart"/>
             <w:r>
+              <w:rPr>
+                <w:color w:val="FF0000"/>
+              </w:rPr>
               <w:t>Zoekbalk</w:t>
             </w:r>
             <w:proofErr w:type="spellEnd"/>
             <w:r>
+              <w:rPr>
+                <w:color w:val="FF0000"/>
+              </w:rPr>
               <w:t xml:space="preserve"> voor alles)</w:t>
             </w:r>
           </w:p>
@@ -1560,12 +1588,21 @@
               <w:pStyle w:val="Geenafstand"/>
             </w:pPr>
             <w:r>
+              <w:rPr>
+                <w:color w:val="FF0000"/>
+              </w:rPr>
               <w:t>Gebruikers</w:t>
             </w:r>
             <w:r>
+              <w:rPr>
+                <w:color w:val="FF0000"/>
+              </w:rPr>
               <w:t>ove</w:t>
             </w:r>
             <w:r>
+              <w:rPr>
+                <w:color w:val="FF0000"/>
+              </w:rPr>
               <w:t>rzichtje welke topics hij heeft</w:t>
             </w:r>
           </w:p>
@@ -1601,15 +1638,27 @@
               <w:pStyle w:val="Geenafstand"/>
             </w:pPr>
             <w:r>
+              <w:rPr>
+                <w:color w:val="FF0000"/>
+              </w:rPr>
               <w:t>Gebruiker</w:t>
             </w:r>
             <w:r>
+              <w:rPr>
+                <w:color w:val="FF0000"/>
+              </w:rPr>
               <w:t>s</w:t>
             </w:r>
             <w:r>
+              <w:rPr>
+                <w:color w:val="FF0000"/>
+              </w:rPr>
               <w:t xml:space="preserve"> overzichtje bij </w:t>
             </w:r>
             <w:r>
+              <w:rPr>
+                <w:color w:val="FF0000"/>
+              </w:rPr>
               <w:t>welke topics hij heeft reageert</w:t>
             </w:r>
           </w:p>
@@ -1630,6 +1679,8 @@
       <w:pPr>
         <w:pStyle w:val="Geenafstand"/>
       </w:pPr>
+      <w:bookmarkStart w:id="0" w:name="_GoBack"/>
+      <w:bookmarkEnd w:id="0"/>
     </w:p>
     <w:sectPr>
       <w:pgSz w:w="11906" w:h="16838"/>

</xml_diff>